<commit_message>
Update Julia Morgan Building centenary celebration speech and fix typos in Feiyu Pocket 3 documentation
</commit_message>
<xml_diff>
--- a/3-1-heritage/0-heritage-happenings/2025/04-april-hh/jmb-100/julia-morgan-building-centenary-celebration.docx
+++ b/3-1-heritage/0-heritage-happenings/2025/04-april-hh/jmb-100/julia-morgan-building-centenary-celebration.docx
@@ -3,21 +3,1165 @@
 <w:document xmlns:wpc="http://schemas.microsoft.com/office/word/2010/wordprocessingCanvas" xmlns:cx="http://schemas.microsoft.com/office/drawing/2014/chartex" xmlns:cx1="http://schemas.microsoft.com/office/drawing/2015/9/8/chartex" xmlns:cx2="http://schemas.microsoft.com/office/drawing/2015/10/21/chartex" xmlns:cx3="http://schemas.microsoft.com/office/drawing/2016/5/9/chartex" xmlns:cx4="http://schemas.microsoft.com/office/drawing/2016/5/10/chartex" xmlns:cx5="http://schemas.microsoft.com/office/drawing/2016/5/11/chartex" xmlns:cx6="http://schemas.microsoft.com/office/drawing/2016/5/12/chartex" xmlns:cx7="http://schemas.microsoft.com/office/drawing/2016/5/13/chartex" xmlns:cx8="http://schemas.microsoft.com/office/drawing/2016/5/14/chartex" xmlns:mc="http://schemas.openxmlformats.org/markup-compatibility/2006" xmlns:aink="http://schemas.microsoft.com/office/drawing/2016/ink" xmlns:am3d="http://schemas.microsoft.com/office/drawing/2017/model3d" xmlns:o="urn:schemas-microsoft-com:office:office" xmlns:oel="http://schemas.microsoft.com/office/2019/extlst" xmlns:r="http://schemas.openxmlformats.org/officeDocument/2006/relationships" xmlns:m="http://schemas.openxmlformats.org/officeDocument/2006/math" xmlns:v="urn:schemas-microsoft-com:vml" xmlns:wp14="http://schemas.microsoft.com/office/word/2010/wordprocessingDrawing" xmlns:wp="http://schemas.openxmlformats.org/drawingml/2006/wordprocessingDrawing" xmlns:w10="urn:schemas-microsoft-com:office:word" xmlns:w="http://schemas.openxmlformats.org/wordprocessingml/2006/main" xmlns:w14="http://schemas.microsoft.com/office/word/2010/wordml" xmlns:w15="http://schemas.microsoft.com/office/word/2012/wordml" xmlns:w16cex="http://schemas.microsoft.com/office/word/2018/wordml/cex" xmlns:w16cid="http://schemas.microsoft.com/office/word/2016/wordml/cid" xmlns:w16="http://schemas.microsoft.com/office/word/2018/wordml" xmlns:w16du="http://schemas.microsoft.com/office/word/2023/wordml/word16du" xmlns:w16sdtdh="http://schemas.microsoft.com/office/word/2020/wordml/sdtdatahash" xmlns:w16sdtfl="http://schemas.microsoft.com/office/word/2024/wordml/sdtformatlock" xmlns:w16se="http://schemas.microsoft.com/office/word/2015/wordml/symex" xmlns:wpg="http://schemas.microsoft.com/office/word/2010/wordprocessingGroup" xmlns:wpi="http://schemas.microsoft.com/office/word/2010/wordprocessingInk" xmlns:wne="http://schemas.microsoft.com/office/word/2006/wordml" xmlns:wps="http://schemas.microsoft.com/office/word/2010/wordprocessingShape" mc:Ignorable="w14 w15 w16se w16cid w16 w16cex w16sdtdh w16sdtfl w16du wp14">
   <w:body>
     <w:p>
+      <w:pPr>
+        <w:pStyle w:val="Title"/>
+        <w:spacing w:line="192" w:lineRule="auto"/>
+        <w:jc w:val="right"/>
+        <w:rPr>
+          <w:rFonts w:ascii="Cooper Black" w:hAnsi="Cooper Black"/>
+          <w:i/>
+          <w:iCs/>
+          <w:sz w:val="120"/>
+          <w:szCs w:val="120"/>
+        </w:rPr>
+      </w:pPr>
+      <w:r>
+        <w:rPr>
+          <w:noProof/>
+        </w:rPr>
+        <w:drawing>
+          <wp:anchor distT="0" distB="0" distL="114300" distR="114300" simplePos="0" relativeHeight="251658240" behindDoc="0" locked="0" layoutInCell="1" allowOverlap="1" wp14:anchorId="5E2B9936" wp14:editId="13AE428D">
+            <wp:simplePos x="0" y="0"/>
+            <wp:positionH relativeFrom="margin">
+              <wp:posOffset>229131</wp:posOffset>
+            </wp:positionH>
+            <wp:positionV relativeFrom="paragraph">
+              <wp:posOffset>155646</wp:posOffset>
+            </wp:positionV>
+            <wp:extent cx="1812535" cy="1782960"/>
+            <wp:effectExtent l="285750" t="285750" r="283210" b="294005"/>
+            <wp:wrapNone/>
+            <wp:docPr id="571703540" name="Picture 1" descr="Photograph of Julia Morgan, c. 1896. Kastner"/>
+            <wp:cNvGraphicFramePr>
+              <a:graphicFrameLocks xmlns:a="http://schemas.openxmlformats.org/drawingml/2006/main" noChangeAspect="1"/>
+            </wp:cNvGraphicFramePr>
+            <a:graphic xmlns:a="http://schemas.openxmlformats.org/drawingml/2006/main">
+              <a:graphicData uri="http://schemas.openxmlformats.org/drawingml/2006/picture">
+                <pic:pic xmlns:pic="http://schemas.openxmlformats.org/drawingml/2006/picture">
+                  <pic:nvPicPr>
+                    <pic:cNvPr id="0" name="Picture 1" descr="Photograph of Julia Morgan, c. 1896. Kastner"/>
+                    <pic:cNvPicPr>
+                      <a:picLocks noChangeAspect="1" noChangeArrowheads="1"/>
+                    </pic:cNvPicPr>
+                  </pic:nvPicPr>
+                  <pic:blipFill>
+                    <a:blip r:embed="rId8">
+                      <a:extLst>
+                        <a:ext uri="{28A0092B-C50C-407E-A947-70E740481C1C}">
+                          <a14:useLocalDpi xmlns:a14="http://schemas.microsoft.com/office/drawing/2010/main" val="0"/>
+                        </a:ext>
+                      </a:extLst>
+                    </a:blip>
+                    <a:srcRect/>
+                    <a:stretch>
+                      <a:fillRect/>
+                    </a:stretch>
+                  </pic:blipFill>
+                  <pic:spPr bwMode="auto">
+                    <a:xfrm rot="977352">
+                      <a:off x="0" y="0"/>
+                      <a:ext cx="1818380" cy="1788710"/>
+                    </a:xfrm>
+                    <a:prstGeom prst="rect">
+                      <a:avLst/>
+                    </a:prstGeom>
+                    <a:noFill/>
+                    <a:ln w="57150">
+                      <a:solidFill>
+                        <a:srgbClr val="880000"/>
+                      </a:solidFill>
+                    </a:ln>
+                  </pic:spPr>
+                </pic:pic>
+              </a:graphicData>
+            </a:graphic>
+            <wp14:sizeRelH relativeFrom="margin">
+              <wp14:pctWidth>0</wp14:pctWidth>
+            </wp14:sizeRelH>
+            <wp14:sizeRelV relativeFrom="margin">
+              <wp14:pctHeight>0</wp14:pctHeight>
+            </wp14:sizeRelV>
+          </wp:anchor>
+        </w:drawing>
+      </w:r>
+      <w:r>
+        <w:rPr>
+          <w:rFonts w:ascii="Cooper Black" w:hAnsi="Cooper Black"/>
+          <w:i/>
+          <w:iCs/>
+          <w:sz w:val="120"/>
+          <w:szCs w:val="120"/>
+        </w:rPr>
+        <w:t>Heritage</w:t>
+      </w:r>
+    </w:p>
+    <w:p>
+      <w:pPr>
+        <w:pStyle w:val="Title"/>
+        <w:spacing w:line="192" w:lineRule="auto"/>
+        <w:jc w:val="right"/>
+        <w:rPr>
+          <w:rFonts w:ascii="Cooper Black" w:hAnsi="Cooper Black"/>
+          <w:i/>
+          <w:iCs/>
+          <w:sz w:val="120"/>
+          <w:szCs w:val="120"/>
+        </w:rPr>
+      </w:pPr>
+      <w:r>
+        <w:rPr>
+          <w:rFonts w:ascii="Cooper Black" w:hAnsi="Cooper Black"/>
+          <w:i/>
+          <w:iCs/>
+          <w:sz w:val="120"/>
+          <w:szCs w:val="120"/>
+        </w:rPr>
+        <w:t>Happenings</w:t>
+      </w:r>
+    </w:p>
+    <w:p>
+      <w:pPr>
+        <w:pStyle w:val="Heading3"/>
+        <w:jc w:val="right"/>
+      </w:pPr>
+      <w:r>
+        <w:t>March 2025</w:t>
+      </w:r>
+    </w:p>
+    <w:p>
+      <w:pPr>
+        <w:pStyle w:val="specials"/>
+        <w:spacing w:line="240" w:lineRule="auto"/>
+        <w:rPr>
+          <w:rFonts w:ascii="ADLaM Display" w:hAnsi="ADLaM Display" w:cs="ADLaM Display"/>
+          <w:color w:val="auto"/>
+          <w:sz w:val="32"/>
+          <w:szCs w:val="32"/>
+        </w:rPr>
+      </w:pPr>
+      <w:r>
+        <w:rPr>
+          <w:rFonts w:ascii="ADLaM Display" w:hAnsi="ADLaM Display" w:cs="ADLaM Display"/>
+          <w:color w:val="auto"/>
+          <w:sz w:val="32"/>
+          <w:szCs w:val="32"/>
+        </w:rPr>
+        <w:t>The monthly newsletter published by residents of</w:t>
+      </w:r>
+      <w:r>
+        <w:rPr>
+          <w:rFonts w:ascii="ADLaM Display" w:hAnsi="ADLaM Display" w:cs="ADLaM Display"/>
+          <w:color w:val="auto"/>
+          <w:sz w:val="32"/>
+          <w:szCs w:val="32"/>
+        </w:rPr>
+        <w:br/>
+        <w:t>Heritage on the Marina, San Francisco CA, USA</w:t>
+      </w:r>
+    </w:p>
+    <w:p>
+      <w:pPr>
+        <w:pStyle w:val="Heading1"/>
+        <w:rPr>
+          <w:sz w:val="72"/>
+          <w:szCs w:val="72"/>
+          <w:lang w:val="en"/>
+        </w:rPr>
+      </w:pPr>
+      <w:r>
+        <w:rPr>
+          <w:sz w:val="72"/>
+          <w:szCs w:val="72"/>
+          <w:lang w:val="en"/>
+        </w:rPr>
+        <w:t>Julia Morgan Building</w:t>
+      </w:r>
+      <w:r>
+        <w:rPr>
+          <w:sz w:val="72"/>
+          <w:szCs w:val="72"/>
+          <w:lang w:val="en"/>
+        </w:rPr>
+        <w:br/>
+        <w:t>Centenary Celebration</w:t>
+      </w:r>
+      <w:r>
+        <w:rPr>
+          <w:sz w:val="72"/>
+          <w:szCs w:val="72"/>
+          <w:lang w:val="en"/>
+        </w:rPr>
+        <w:br/>
+        <w:t>03-27-2025</w:t>
+      </w:r>
+    </w:p>
+    <w:p>
+      <w:pPr>
+        <w:spacing w:after="100" w:afterAutospacing="1" w:line="240" w:lineRule="auto"/>
+        <w:rPr>
+          <w:lang w:val="en"/>
+        </w:rPr>
+      </w:pPr>
+      <w:r>
+        <w:rPr>
+          <w:lang w:val="en"/>
+        </w:rPr>
+        <w:br w:type="page"/>
+      </w:r>
+    </w:p>
+    <w:p>
+      <w:pPr>
+        <w:pStyle w:val="Heading1"/>
+        <w:rPr>
+          <w:lang w:val="en"/>
+        </w:rPr>
+      </w:pPr>
+      <w:r>
+        <w:rPr>
+          <w:lang w:val="en"/>
+        </w:rPr>
+        <w:lastRenderedPageBreak/>
+        <w:t>Theo Armour</w:t>
+      </w:r>
+    </w:p>
+    <w:p>
+      <w:r>
+        <w:t xml:space="preserve">Greetings Supervisor Sherrill  ~ Felicitations Architect </w:t>
+      </w:r>
       <w:proofErr w:type="spellStart"/>
       <w:r>
-        <w:t>Mmm</w:t>
+        <w:t>Kiernet</w:t>
       </w:r>
       <w:proofErr w:type="spellEnd"/>
-    </w:p>
-    <w:p/>
+      <w:r>
+        <w:t xml:space="preserve"> </w:t>
+      </w:r>
+      <w:r>
+        <w:br/>
+        <w:t>Hello Chairman Randy and board members,</w:t>
+      </w:r>
+      <w:r>
+        <w:br/>
+        <w:t>distinguished residents, team members and fellow citizens</w:t>
+      </w:r>
+    </w:p>
+    <w:p>
+      <w:r>
+        <w:t xml:space="preserve">Many of you have walked past or even inside this building countless times. But have you ever - truly - looked at </w:t>
+      </w:r>
+      <w:proofErr w:type="spellStart"/>
+      <w:r>
+        <w:t>it?Have</w:t>
+      </w:r>
+      <w:proofErr w:type="spellEnd"/>
+      <w:r>
+        <w:t xml:space="preserve"> you noticed how unique and special this mansion is?</w:t>
+      </w:r>
+    </w:p>
+    <w:p>
+      <w:pPr>
+        <w:pStyle w:val="ListParagraph"/>
+        <w:numPr>
+          <w:ilvl w:val="0"/>
+          <w:numId w:val="13"/>
+        </w:numPr>
+        <w:spacing w:line="240" w:lineRule="auto"/>
+        <w:ind w:left="475" w:hanging="475"/>
+      </w:pPr>
+      <w:r>
+        <w:t>Have you noticed that the garden extends the entire length of a city block? It has fronts on three streets. Francisco, Laguna, and Bay There's no other mansion with a garden like this in northern San Francisco.</w:t>
+      </w:r>
+    </w:p>
+    <w:p>
+      <w:pPr>
+        <w:pStyle w:val="ListParagraph"/>
+        <w:numPr>
+          <w:ilvl w:val="0"/>
+          <w:numId w:val="13"/>
+        </w:numPr>
+        <w:spacing w:line="240" w:lineRule="auto"/>
+        <w:ind w:left="475" w:hanging="475"/>
+      </w:pPr>
+      <w:r>
+        <w:t>And did you ever imagine that the fence, gates, the path, the planting, the steps all remain exactly as they were — back in 1925?</w:t>
+      </w:r>
+    </w:p>
+    <w:p>
+      <w:pPr>
+        <w:pStyle w:val="ListParagraph"/>
+        <w:numPr>
+          <w:ilvl w:val="0"/>
+          <w:numId w:val="13"/>
+        </w:numPr>
+        <w:spacing w:line="240" w:lineRule="auto"/>
+        <w:ind w:left="475" w:hanging="475"/>
+      </w:pPr>
+      <w:r>
+        <w:t>Did you ever consider that the roof is made of stone slates imported from Belgium? Not just a fake front slate roof. The entire roof is slate.</w:t>
+      </w:r>
+    </w:p>
+    <w:p>
+      <w:pPr>
+        <w:pStyle w:val="ListParagraph"/>
+        <w:numPr>
+          <w:ilvl w:val="0"/>
+          <w:numId w:val="13"/>
+        </w:numPr>
+        <w:spacing w:line="240" w:lineRule="auto"/>
+        <w:ind w:left="475" w:hanging="475"/>
+      </w:pPr>
+      <w:r>
+        <w:t>Have you ever considered that the building might be earthquake-resistant? Tom! Can you knock on that column? What's it made of? Tom says: "It's solid!" The bricks wrap around a core of reinforced concrete.</w:t>
+      </w:r>
+    </w:p>
+    <w:p>
+      <w:pPr>
+        <w:pStyle w:val="ListParagraph"/>
+        <w:numPr>
+          <w:ilvl w:val="0"/>
+          <w:numId w:val="13"/>
+        </w:numPr>
+        <w:spacing w:line="240" w:lineRule="auto"/>
+        <w:ind w:left="475" w:hanging="475"/>
+      </w:pPr>
+      <w:r>
+        <w:t>Did you ever walk around the building and say "Gee, it's lovely on every side of the building"? Most houses in San Francisco have a nice fancy front but, on the sides and back, it's just cheap siding. Not in this place</w:t>
+      </w:r>
+      <w:r>
+        <w:t>!</w:t>
+      </w:r>
+    </w:p>
+    <w:p>
+      <w:pPr>
+        <w:pStyle w:val="ListParagraph"/>
+        <w:numPr>
+          <w:ilvl w:val="0"/>
+          <w:numId w:val="13"/>
+        </w:numPr>
+        <w:spacing w:line="240" w:lineRule="auto"/>
+        <w:ind w:left="475" w:hanging="475"/>
+      </w:pPr>
+      <w:r>
+        <w:t>Did you notice the building offers hundreds of examples of works of art? The terracotta decorations are part of What is called the "golden era of California art pottery</w:t>
+      </w:r>
+      <w:r>
+        <w:t>”</w:t>
+      </w:r>
+    </w:p>
+    <w:p>
+      <w:pPr>
+        <w:pStyle w:val="ListParagraph"/>
+        <w:numPr>
+          <w:ilvl w:val="0"/>
+          <w:numId w:val="13"/>
+        </w:numPr>
+        <w:spacing w:line="240" w:lineRule="auto"/>
+        <w:ind w:left="475" w:hanging="475"/>
+      </w:pPr>
+      <w:r>
+        <w:t xml:space="preserve">And you probably didn't know that the final construction price was $20,000 under budget. </w:t>
+      </w:r>
+    </w:p>
+    <w:p>
+      <w:pPr>
+        <w:spacing w:after="200" w:line="240" w:lineRule="auto"/>
+      </w:pPr>
+      <w:r>
+        <w:t>Well, how did all these lovely things happen? It happened because there was this interesting woman who happened to live on 2229 Divisadero Street between Washington and Clay. About a mile from here. Julia Morgan, a Bay Area native, a San Francisco resident, First woman architect in California. First woman to graduate from the Ecole des Beaux Arts in Paris.</w:t>
+      </w:r>
+    </w:p>
+    <w:p>
+      <w:pPr>
+        <w:spacing w:after="200" w:line="240" w:lineRule="auto"/>
+      </w:pPr>
+      <w:r>
+        <w:t xml:space="preserve">She did so much, but </w:t>
+      </w:r>
+      <w:r>
+        <w:t>unfortunately,</w:t>
+      </w:r>
+      <w:r>
+        <w:t xml:space="preserve"> </w:t>
+      </w:r>
+      <w:r>
+        <w:t xml:space="preserve">we know more about her personal life than we do about her professional life. She gave few interviews. As she said: "My buildings will be my legacy... they will speak for me — long after I'm gone." </w:t>
+      </w:r>
+    </w:p>
+    <w:p>
+      <w:pPr>
+        <w:spacing w:after="200" w:line="240" w:lineRule="auto"/>
+      </w:pPr>
+      <w:r>
+        <w:t xml:space="preserve">Over the past five years, as I've walked this campus, Julia has been speaking to me. Julia is a supremely talented "building whisperer". What are some of the special things she whispers about? The style of the building is called Tudor Revival, just like a proper sixteenth century English manor </w:t>
+      </w:r>
+      <w:r>
+        <w:lastRenderedPageBreak/>
+        <w:t xml:space="preserve">house. That means the decorations are more than just aesthetic. they must carry historic or symbolic meaning. You can think of old-time decorations just as emojis for buildings. </w:t>
+      </w:r>
+    </w:p>
+    <w:p>
+      <w:pPr>
+        <w:spacing w:after="200" w:line="240" w:lineRule="auto"/>
+      </w:pPr>
+      <w:r>
+        <w:t>Example. Just above the front door, there are two shields. Unadorned. Just shields. Like for a knight. Well, why do you carry a shield? To protect yourself, of course. But why here? The shields whisper the answer: "Come inside — and the San Francisco Ladies Protection and Relief Society will protect you</w:t>
+      </w:r>
+      <w:r>
+        <w:t>/</w:t>
+      </w:r>
+      <w:r>
+        <w:t xml:space="preserve">" I've spent a lot of time thinking about the largest decorations: The two large terracotta panels on both wings of the second floor. Each plaque contains three images of a special flower. I've Googled the image a lot. It's called the Tudor Double Rose. It's the family crest of the Tudor family. This rose symbolizes the end of the War of the Roses, the reuniting of the Houses of York and Lancaster. So, a Tudor rose on a Tudor building makes sense. </w:t>
+      </w:r>
+    </w:p>
+    <w:p>
+      <w:pPr>
+        <w:spacing w:after="200" w:line="240" w:lineRule="auto"/>
+      </w:pPr>
+      <w:r>
+        <w:t xml:space="preserve">But there are more than just two of these roses. As you walk around the building, you begin to see roses everywhere: I can count at least twenty examples of roses in different media. in terracotta, cement, stone, metal, lacquer, wood - and brick. I'm not talking dozens of roses. I'm talking about hundreds of roses. On every wall of the building Even the Brutalist-style building at the back has roses. </w:t>
+      </w:r>
+    </w:p>
+    <w:p>
+      <w:pPr>
+        <w:spacing w:after="200" w:line="240" w:lineRule="auto"/>
+      </w:pPr>
+      <w:r>
+        <w:t xml:space="preserve">So why does Julia obsess with the rose? What is she whispering? Here is my theory: The rose is an ancient symbol of love. On Valentines Day, what do you send to someone you love? A dozen roses, of course! Robert Burns the Scottish poet wrote: "O my </w:t>
+      </w:r>
+      <w:proofErr w:type="spellStart"/>
+      <w:r>
+        <w:t>Luve</w:t>
+      </w:r>
+      <w:proofErr w:type="spellEnd"/>
+      <w:r>
+        <w:t xml:space="preserve"> — is like a red, red rose" In designing this home for women in need, Julia Morgan wrapped them — and us today — in a quiet message of safety, comfort — and love. </w:t>
+      </w:r>
+    </w:p>
+    <w:p>
+      <w:pPr>
+        <w:spacing w:after="200" w:line="240" w:lineRule="auto"/>
+      </w:pPr>
+      <w:r>
+        <w:t>And indeed, this message resonates to this day After these talks, Kindly go up to the art gallery on the second floor. There's an exhibit on the history of the building and the art of its residents. The exhibit is a love letter to the building. From a community filled with love. Julia still speaks to us. Julia is whispering, "You are standing in one of my loveliest buildings in San Francisco" Let us return the compliment. Let us speak to Julia. Kindly raise your glasses. I'm going to give my toast and then on the count of three, we all say "Thank you Julia Morgan" Julia Morgan: May your legacy continue to speak to us for many years to come. Julia Morgan: We love you! 1 - 2 - 3 — "Thank you Julia Morgan" After the talks I'll be outside answering question Thank you and have a lovely time!</w:t>
+      </w:r>
+    </w:p>
     <w:sectPr>
+      <w:headerReference w:type="even" r:id="rId9"/>
+      <w:headerReference w:type="default" r:id="rId10"/>
+      <w:footerReference w:type="even" r:id="rId11"/>
+      <w:footerReference w:type="default" r:id="rId12"/>
+      <w:headerReference w:type="first" r:id="rId13"/>
+      <w:footerReference w:type="first" r:id="rId14"/>
       <w:pgSz w:w="12240" w:h="15840"/>
-      <w:pgMar w:top="1440" w:right="1440" w:bottom="1440" w:left="1440" w:header="720" w:footer="720" w:gutter="0"/>
+      <w:pgMar w:top="720" w:right="720" w:bottom="720" w:left="720" w:header="288" w:footer="288" w:gutter="0"/>
       <w:cols w:space="720"/>
-      <w:docGrid w:linePitch="360"/>
+      <w:titlePg/>
+      <w:docGrid w:linePitch="381"/>
     </w:sectPr>
   </w:body>
 </w:document>
+</file>
+
+<file path=word/endnotes.xml><?xml version="1.0" encoding="utf-8"?>
+<w:endnotes xmlns:wpc="http://schemas.microsoft.com/office/word/2010/wordprocessingCanvas" xmlns:cx="http://schemas.microsoft.com/office/drawing/2014/chartex" xmlns:cx1="http://schemas.microsoft.com/office/drawing/2015/9/8/chartex" xmlns:cx2="http://schemas.microsoft.com/office/drawing/2015/10/21/chartex" xmlns:cx3="http://schemas.microsoft.com/office/drawing/2016/5/9/chartex" xmlns:cx4="http://schemas.microsoft.com/office/drawing/2016/5/10/chartex" xmlns:cx5="http://schemas.microsoft.com/office/drawing/2016/5/11/chartex" xmlns:cx6="http://schemas.microsoft.com/office/drawing/2016/5/12/chartex" xmlns:cx7="http://schemas.microsoft.com/office/drawing/2016/5/13/chartex" xmlns:cx8="http://schemas.microsoft.com/office/drawing/2016/5/14/chartex" xmlns:mc="http://schemas.openxmlformats.org/markup-compatibility/2006" xmlns:aink="http://schemas.microsoft.com/office/drawing/2016/ink" xmlns:am3d="http://schemas.microsoft.com/office/drawing/2017/model3d" xmlns:o="urn:schemas-microsoft-com:office:office" xmlns:oel="http://schemas.microsoft.com/office/2019/extlst" xmlns:r="http://schemas.openxmlformats.org/officeDocument/2006/relationships" xmlns:m="http://schemas.openxmlformats.org/officeDocument/2006/math" xmlns:v="urn:schemas-microsoft-com:vml" xmlns:wp14="http://schemas.microsoft.com/office/word/2010/wordprocessingDrawing" xmlns:wp="http://schemas.openxmlformats.org/drawingml/2006/wordprocessingDrawing" xmlns:w10="urn:schemas-microsoft-com:office:word" xmlns:w="http://schemas.openxmlformats.org/wordprocessingml/2006/main" xmlns:w14="http://schemas.microsoft.com/office/word/2010/wordml" xmlns:w15="http://schemas.microsoft.com/office/word/2012/wordml" xmlns:w16cex="http://schemas.microsoft.com/office/word/2018/wordml/cex" xmlns:w16cid="http://schemas.microsoft.com/office/word/2016/wordml/cid" xmlns:w16="http://schemas.microsoft.com/office/word/2018/wordml" xmlns:w16du="http://schemas.microsoft.com/office/word/2023/wordml/word16du" xmlns:w16sdtdh="http://schemas.microsoft.com/office/word/2020/wordml/sdtdatahash" xmlns:w16sdtfl="http://schemas.microsoft.com/office/word/2024/wordml/sdtformatlock" xmlns:w16se="http://schemas.microsoft.com/office/word/2015/wordml/symex" xmlns:wpg="http://schemas.microsoft.com/office/word/2010/wordprocessingGroup" xmlns:wpi="http://schemas.microsoft.com/office/word/2010/wordprocessingInk" xmlns:wne="http://schemas.microsoft.com/office/word/2006/wordml" xmlns:wps="http://schemas.microsoft.com/office/word/2010/wordprocessingShape" mc:Ignorable="w14 w15 w16se w16cid w16 w16cex w16sdtdh w16sdtfl w16du wp14">
+  <w:endnote w:type="separator" w:id="-1">
+    <w:p>
+      <w:pPr>
+        <w:spacing w:after="0"/>
+      </w:pPr>
+      <w:r>
+        <w:separator/>
+      </w:r>
+    </w:p>
+  </w:endnote>
+  <w:endnote w:type="continuationSeparator" w:id="0">
+    <w:p>
+      <w:pPr>
+        <w:spacing w:after="0"/>
+      </w:pPr>
+      <w:r>
+        <w:continuationSeparator/>
+      </w:r>
+    </w:p>
+  </w:endnote>
+</w:endnotes>
+</file>
+
+<file path=word/footer1.xml><?xml version="1.0" encoding="utf-8"?>
+<w:ftr xmlns:wpc="http://schemas.microsoft.com/office/word/2010/wordprocessingCanvas" xmlns:cx="http://schemas.microsoft.com/office/drawing/2014/chartex" xmlns:cx1="http://schemas.microsoft.com/office/drawing/2015/9/8/chartex" xmlns:cx2="http://schemas.microsoft.com/office/drawing/2015/10/21/chartex" xmlns:cx3="http://schemas.microsoft.com/office/drawing/2016/5/9/chartex" xmlns:cx4="http://schemas.microsoft.com/office/drawing/2016/5/10/chartex" xmlns:cx5="http://schemas.microsoft.com/office/drawing/2016/5/11/chartex" xmlns:cx6="http://schemas.microsoft.com/office/drawing/2016/5/12/chartex" xmlns:cx7="http://schemas.microsoft.com/office/drawing/2016/5/13/chartex" xmlns:cx8="http://schemas.microsoft.com/office/drawing/2016/5/14/chartex" xmlns:mc="http://schemas.openxmlformats.org/markup-compatibility/2006" xmlns:aink="http://schemas.microsoft.com/office/drawing/2016/ink" xmlns:am3d="http://schemas.microsoft.com/office/drawing/2017/model3d" xmlns:o="urn:schemas-microsoft-com:office:office" xmlns:oel="http://schemas.microsoft.com/office/2019/extlst" xmlns:r="http://schemas.openxmlformats.org/officeDocument/2006/relationships" xmlns:m="http://schemas.openxmlformats.org/officeDocument/2006/math" xmlns:v="urn:schemas-microsoft-com:vml" xmlns:wp14="http://schemas.microsoft.com/office/word/2010/wordprocessingDrawing" xmlns:wp="http://schemas.openxmlformats.org/drawingml/2006/wordprocessingDrawing" xmlns:w10="urn:schemas-microsoft-com:office:word" xmlns:w="http://schemas.openxmlformats.org/wordprocessingml/2006/main" xmlns:w14="http://schemas.microsoft.com/office/word/2010/wordml" xmlns:w15="http://schemas.microsoft.com/office/word/2012/wordml" xmlns:w16cex="http://schemas.microsoft.com/office/word/2018/wordml/cex" xmlns:w16cid="http://schemas.microsoft.com/office/word/2016/wordml/cid" xmlns:w16="http://schemas.microsoft.com/office/word/2018/wordml" xmlns:w16du="http://schemas.microsoft.com/office/word/2023/wordml/word16du" xmlns:w16sdtdh="http://schemas.microsoft.com/office/word/2020/wordml/sdtdatahash" xmlns:w16sdtfl="http://schemas.microsoft.com/office/word/2024/wordml/sdtformatlock" xmlns:w16se="http://schemas.microsoft.com/office/word/2015/wordml/symex" xmlns:wpg="http://schemas.microsoft.com/office/word/2010/wordprocessingGroup" xmlns:wpi="http://schemas.microsoft.com/office/word/2010/wordprocessingInk" xmlns:wne="http://schemas.microsoft.com/office/word/2006/wordml" xmlns:wps="http://schemas.microsoft.com/office/word/2010/wordprocessingShape" mc:Ignorable="w14 w15 w16se w16cid w16 w16cex w16sdtdh w16sdtfl w16du wp14">
+  <w:p>
+    <w:pPr>
+      <w:pStyle w:val="Footer"/>
+    </w:pPr>
+  </w:p>
+</w:ftr>
+</file>
+
+<file path=word/footer2.xml><?xml version="1.0" encoding="utf-8"?>
+<w:ftr xmlns:wpc="http://schemas.microsoft.com/office/word/2010/wordprocessingCanvas" xmlns:cx="http://schemas.microsoft.com/office/drawing/2014/chartex" xmlns:cx1="http://schemas.microsoft.com/office/drawing/2015/9/8/chartex" xmlns:cx2="http://schemas.microsoft.com/office/drawing/2015/10/21/chartex" xmlns:cx3="http://schemas.microsoft.com/office/drawing/2016/5/9/chartex" xmlns:cx4="http://schemas.microsoft.com/office/drawing/2016/5/10/chartex" xmlns:cx5="http://schemas.microsoft.com/office/drawing/2016/5/11/chartex" xmlns:cx6="http://schemas.microsoft.com/office/drawing/2016/5/12/chartex" xmlns:cx7="http://schemas.microsoft.com/office/drawing/2016/5/13/chartex" xmlns:cx8="http://schemas.microsoft.com/office/drawing/2016/5/14/chartex" xmlns:mc="http://schemas.openxmlformats.org/markup-compatibility/2006" xmlns:aink="http://schemas.microsoft.com/office/drawing/2016/ink" xmlns:am3d="http://schemas.microsoft.com/office/drawing/2017/model3d" xmlns:o="urn:schemas-microsoft-com:office:office" xmlns:oel="http://schemas.microsoft.com/office/2019/extlst" xmlns:r="http://schemas.openxmlformats.org/officeDocument/2006/relationships" xmlns:m="http://schemas.openxmlformats.org/officeDocument/2006/math" xmlns:v="urn:schemas-microsoft-com:vml" xmlns:wp14="http://schemas.microsoft.com/office/word/2010/wordprocessingDrawing" xmlns:wp="http://schemas.openxmlformats.org/drawingml/2006/wordprocessingDrawing" xmlns:w10="urn:schemas-microsoft-com:office:word" xmlns:w="http://schemas.openxmlformats.org/wordprocessingml/2006/main" xmlns:w14="http://schemas.microsoft.com/office/word/2010/wordml" xmlns:w15="http://schemas.microsoft.com/office/word/2012/wordml" xmlns:w16cex="http://schemas.microsoft.com/office/word/2018/wordml/cex" xmlns:w16cid="http://schemas.microsoft.com/office/word/2016/wordml/cid" xmlns:w16="http://schemas.microsoft.com/office/word/2018/wordml" xmlns:w16du="http://schemas.microsoft.com/office/word/2023/wordml/word16du" xmlns:w16sdtdh="http://schemas.microsoft.com/office/word/2020/wordml/sdtdatahash" xmlns:w16sdtfl="http://schemas.microsoft.com/office/word/2024/wordml/sdtformatlock" xmlns:w16se="http://schemas.microsoft.com/office/word/2015/wordml/symex" xmlns:wpg="http://schemas.microsoft.com/office/word/2010/wordprocessingGroup" xmlns:wpi="http://schemas.microsoft.com/office/word/2010/wordprocessingInk" xmlns:wne="http://schemas.microsoft.com/office/word/2006/wordml" xmlns:wps="http://schemas.microsoft.com/office/word/2010/wordprocessingShape" mc:Ignorable="w14 w15 w16se w16cid w16 w16cex w16sdtdh w16sdtfl w16du wp14">
+  <w:p>
+    <w:pPr>
+      <w:pStyle w:val="Footer"/>
+    </w:pPr>
+  </w:p>
+</w:ftr>
+</file>
+
+<file path=word/footer3.xml><?xml version="1.0" encoding="utf-8"?>
+<w:ftr xmlns:wpc="http://schemas.microsoft.com/office/word/2010/wordprocessingCanvas" xmlns:cx="http://schemas.microsoft.com/office/drawing/2014/chartex" xmlns:cx1="http://schemas.microsoft.com/office/drawing/2015/9/8/chartex" xmlns:cx2="http://schemas.microsoft.com/office/drawing/2015/10/21/chartex" xmlns:cx3="http://schemas.microsoft.com/office/drawing/2016/5/9/chartex" xmlns:cx4="http://schemas.microsoft.com/office/drawing/2016/5/10/chartex" xmlns:cx5="http://schemas.microsoft.com/office/drawing/2016/5/11/chartex" xmlns:cx6="http://schemas.microsoft.com/office/drawing/2016/5/12/chartex" xmlns:cx7="http://schemas.microsoft.com/office/drawing/2016/5/13/chartex" xmlns:cx8="http://schemas.microsoft.com/office/drawing/2016/5/14/chartex" xmlns:mc="http://schemas.openxmlformats.org/markup-compatibility/2006" xmlns:aink="http://schemas.microsoft.com/office/drawing/2016/ink" xmlns:am3d="http://schemas.microsoft.com/office/drawing/2017/model3d" xmlns:o="urn:schemas-microsoft-com:office:office" xmlns:oel="http://schemas.microsoft.com/office/2019/extlst" xmlns:r="http://schemas.openxmlformats.org/officeDocument/2006/relationships" xmlns:m="http://schemas.openxmlformats.org/officeDocument/2006/math" xmlns:v="urn:schemas-microsoft-com:vml" xmlns:wp14="http://schemas.microsoft.com/office/word/2010/wordprocessingDrawing" xmlns:wp="http://schemas.openxmlformats.org/drawingml/2006/wordprocessingDrawing" xmlns:w10="urn:schemas-microsoft-com:office:word" xmlns:w="http://schemas.openxmlformats.org/wordprocessingml/2006/main" xmlns:w14="http://schemas.microsoft.com/office/word/2010/wordml" xmlns:w15="http://schemas.microsoft.com/office/word/2012/wordml" xmlns:w16cex="http://schemas.microsoft.com/office/word/2018/wordml/cex" xmlns:w16cid="http://schemas.microsoft.com/office/word/2016/wordml/cid" xmlns:w16="http://schemas.microsoft.com/office/word/2018/wordml" xmlns:w16du="http://schemas.microsoft.com/office/word/2023/wordml/word16du" xmlns:w16sdtdh="http://schemas.microsoft.com/office/word/2020/wordml/sdtdatahash" xmlns:w16sdtfl="http://schemas.microsoft.com/office/word/2024/wordml/sdtformatlock" xmlns:w16se="http://schemas.microsoft.com/office/word/2015/wordml/symex" xmlns:wpg="http://schemas.microsoft.com/office/word/2010/wordprocessingGroup" xmlns:wpi="http://schemas.microsoft.com/office/word/2010/wordprocessingInk" xmlns:wne="http://schemas.microsoft.com/office/word/2006/wordml" xmlns:wps="http://schemas.microsoft.com/office/word/2010/wordprocessingShape" mc:Ignorable="w14 w15 w16se w16cid w16 w16cex w16sdtdh w16sdtfl w16du wp14">
+  <w:p>
+    <w:pPr>
+      <w:pStyle w:val="Footer"/>
+      <w:tabs>
+        <w:tab w:val="clear" w:pos="9360"/>
+        <w:tab w:val="right" w:pos="10710"/>
+      </w:tabs>
+      <w:spacing w:after="100"/>
+    </w:pPr>
+    <w:r>
+      <w:t>Date</w:t>
+    </w:r>
+    <w:r>
+      <w:tab/>
+    </w:r>
+    <w:r>
+      <w:tab/>
+    </w:r>
+    <w:r>
+      <w:fldChar w:fldCharType="begin"/>
+    </w:r>
+    <w:r>
+      <w:instrText xml:space="preserve"> PAGE   \* MERGEFORMAT </w:instrText>
+    </w:r>
+    <w:r>
+      <w:fldChar w:fldCharType="separate"/>
+    </w:r>
+    <w:r>
+      <w:rPr>
+        <w:noProof/>
+      </w:rPr>
+      <w:t>1</w:t>
+    </w:r>
+    <w:r>
+      <w:fldChar w:fldCharType="end"/>
+    </w:r>
+  </w:p>
+</w:ftr>
+</file>
+
+<file path=word/footnotes.xml><?xml version="1.0" encoding="utf-8"?>
+<w:footnotes xmlns:wpc="http://schemas.microsoft.com/office/word/2010/wordprocessingCanvas" xmlns:cx="http://schemas.microsoft.com/office/drawing/2014/chartex" xmlns:cx1="http://schemas.microsoft.com/office/drawing/2015/9/8/chartex" xmlns:cx2="http://schemas.microsoft.com/office/drawing/2015/10/21/chartex" xmlns:cx3="http://schemas.microsoft.com/office/drawing/2016/5/9/chartex" xmlns:cx4="http://schemas.microsoft.com/office/drawing/2016/5/10/chartex" xmlns:cx5="http://schemas.microsoft.com/office/drawing/2016/5/11/chartex" xmlns:cx6="http://schemas.microsoft.com/office/drawing/2016/5/12/chartex" xmlns:cx7="http://schemas.microsoft.com/office/drawing/2016/5/13/chartex" xmlns:cx8="http://schemas.microsoft.com/office/drawing/2016/5/14/chartex" xmlns:mc="http://schemas.openxmlformats.org/markup-compatibility/2006" xmlns:aink="http://schemas.microsoft.com/office/drawing/2016/ink" xmlns:am3d="http://schemas.microsoft.com/office/drawing/2017/model3d" xmlns:o="urn:schemas-microsoft-com:office:office" xmlns:oel="http://schemas.microsoft.com/office/2019/extlst" xmlns:r="http://schemas.openxmlformats.org/officeDocument/2006/relationships" xmlns:m="http://schemas.openxmlformats.org/officeDocument/2006/math" xmlns:v="urn:schemas-microsoft-com:vml" xmlns:wp14="http://schemas.microsoft.com/office/word/2010/wordprocessingDrawing" xmlns:wp="http://schemas.openxmlformats.org/drawingml/2006/wordprocessingDrawing" xmlns:w10="urn:schemas-microsoft-com:office:word" xmlns:w="http://schemas.openxmlformats.org/wordprocessingml/2006/main" xmlns:w14="http://schemas.microsoft.com/office/word/2010/wordml" xmlns:w15="http://schemas.microsoft.com/office/word/2012/wordml" xmlns:w16cex="http://schemas.microsoft.com/office/word/2018/wordml/cex" xmlns:w16cid="http://schemas.microsoft.com/office/word/2016/wordml/cid" xmlns:w16="http://schemas.microsoft.com/office/word/2018/wordml" xmlns:w16du="http://schemas.microsoft.com/office/word/2023/wordml/word16du" xmlns:w16sdtdh="http://schemas.microsoft.com/office/word/2020/wordml/sdtdatahash" xmlns:w16sdtfl="http://schemas.microsoft.com/office/word/2024/wordml/sdtformatlock" xmlns:w16se="http://schemas.microsoft.com/office/word/2015/wordml/symex" xmlns:wpg="http://schemas.microsoft.com/office/word/2010/wordprocessingGroup" xmlns:wpi="http://schemas.microsoft.com/office/word/2010/wordprocessingInk" xmlns:wne="http://schemas.microsoft.com/office/word/2006/wordml" xmlns:wps="http://schemas.microsoft.com/office/word/2010/wordprocessingShape" mc:Ignorable="w14 w15 w16se w16cid w16 w16cex w16sdtdh w16sdtfl w16du wp14">
+  <w:footnote w:type="separator" w:id="-1">
+    <w:p>
+      <w:pPr>
+        <w:spacing w:after="0"/>
+      </w:pPr>
+      <w:r>
+        <w:separator/>
+      </w:r>
+    </w:p>
+  </w:footnote>
+  <w:footnote w:type="continuationSeparator" w:id="0">
+    <w:p>
+      <w:pPr>
+        <w:spacing w:after="0"/>
+      </w:pPr>
+      <w:r>
+        <w:continuationSeparator/>
+      </w:r>
+    </w:p>
+  </w:footnote>
+</w:footnotes>
+</file>
+
+<file path=word/header1.xml><?xml version="1.0" encoding="utf-8"?>
+<w:hdr xmlns:wpc="http://schemas.microsoft.com/office/word/2010/wordprocessingCanvas" xmlns:cx="http://schemas.microsoft.com/office/drawing/2014/chartex" xmlns:cx1="http://schemas.microsoft.com/office/drawing/2015/9/8/chartex" xmlns:cx2="http://schemas.microsoft.com/office/drawing/2015/10/21/chartex" xmlns:cx3="http://schemas.microsoft.com/office/drawing/2016/5/9/chartex" xmlns:cx4="http://schemas.microsoft.com/office/drawing/2016/5/10/chartex" xmlns:cx5="http://schemas.microsoft.com/office/drawing/2016/5/11/chartex" xmlns:cx6="http://schemas.microsoft.com/office/drawing/2016/5/12/chartex" xmlns:cx7="http://schemas.microsoft.com/office/drawing/2016/5/13/chartex" xmlns:cx8="http://schemas.microsoft.com/office/drawing/2016/5/14/chartex" xmlns:mc="http://schemas.openxmlformats.org/markup-compatibility/2006" xmlns:aink="http://schemas.microsoft.com/office/drawing/2016/ink" xmlns:am3d="http://schemas.microsoft.com/office/drawing/2017/model3d" xmlns:o="urn:schemas-microsoft-com:office:office" xmlns:oel="http://schemas.microsoft.com/office/2019/extlst" xmlns:r="http://schemas.openxmlformats.org/officeDocument/2006/relationships" xmlns:m="http://schemas.openxmlformats.org/officeDocument/2006/math" xmlns:v="urn:schemas-microsoft-com:vml" xmlns:wp14="http://schemas.microsoft.com/office/word/2010/wordprocessingDrawing" xmlns:wp="http://schemas.openxmlformats.org/drawingml/2006/wordprocessingDrawing" xmlns:w10="urn:schemas-microsoft-com:office:word" xmlns:w="http://schemas.openxmlformats.org/wordprocessingml/2006/main" xmlns:w14="http://schemas.microsoft.com/office/word/2010/wordml" xmlns:w15="http://schemas.microsoft.com/office/word/2012/wordml" xmlns:w16cex="http://schemas.microsoft.com/office/word/2018/wordml/cex" xmlns:w16cid="http://schemas.microsoft.com/office/word/2016/wordml/cid" xmlns:w16="http://schemas.microsoft.com/office/word/2018/wordml" xmlns:w16du="http://schemas.microsoft.com/office/word/2023/wordml/word16du" xmlns:w16sdtdh="http://schemas.microsoft.com/office/word/2020/wordml/sdtdatahash" xmlns:w16sdtfl="http://schemas.microsoft.com/office/word/2024/wordml/sdtformatlock" xmlns:w16se="http://schemas.microsoft.com/office/word/2015/wordml/symex" xmlns:wpg="http://schemas.microsoft.com/office/word/2010/wordprocessingGroup" xmlns:wpi="http://schemas.microsoft.com/office/word/2010/wordprocessingInk" xmlns:wne="http://schemas.microsoft.com/office/word/2006/wordml" xmlns:wps="http://schemas.microsoft.com/office/word/2010/wordprocessingShape" mc:Ignorable="w14 w15 w16se w16cid w16 w16cex w16sdtdh w16sdtfl w16du wp14">
+  <w:p>
+    <w:pPr>
+      <w:pStyle w:val="Header"/>
+    </w:pPr>
+  </w:p>
+</w:hdr>
+</file>
+
+<file path=word/header2.xml><?xml version="1.0" encoding="utf-8"?>
+<w:hdr xmlns:wpc="http://schemas.microsoft.com/office/word/2010/wordprocessingCanvas" xmlns:cx="http://schemas.microsoft.com/office/drawing/2014/chartex" xmlns:cx1="http://schemas.microsoft.com/office/drawing/2015/9/8/chartex" xmlns:cx2="http://schemas.microsoft.com/office/drawing/2015/10/21/chartex" xmlns:cx3="http://schemas.microsoft.com/office/drawing/2016/5/9/chartex" xmlns:cx4="http://schemas.microsoft.com/office/drawing/2016/5/10/chartex" xmlns:cx5="http://schemas.microsoft.com/office/drawing/2016/5/11/chartex" xmlns:cx6="http://schemas.microsoft.com/office/drawing/2016/5/12/chartex" xmlns:cx7="http://schemas.microsoft.com/office/drawing/2016/5/13/chartex" xmlns:cx8="http://schemas.microsoft.com/office/drawing/2016/5/14/chartex" xmlns:mc="http://schemas.openxmlformats.org/markup-compatibility/2006" xmlns:aink="http://schemas.microsoft.com/office/drawing/2016/ink" xmlns:am3d="http://schemas.microsoft.com/office/drawing/2017/model3d" xmlns:o="urn:schemas-microsoft-com:office:office" xmlns:oel="http://schemas.microsoft.com/office/2019/extlst" xmlns:r="http://schemas.openxmlformats.org/officeDocument/2006/relationships" xmlns:m="http://schemas.openxmlformats.org/officeDocument/2006/math" xmlns:v="urn:schemas-microsoft-com:vml" xmlns:wp14="http://schemas.microsoft.com/office/word/2010/wordprocessingDrawing" xmlns:wp="http://schemas.openxmlformats.org/drawingml/2006/wordprocessingDrawing" xmlns:w10="urn:schemas-microsoft-com:office:word" xmlns:w="http://schemas.openxmlformats.org/wordprocessingml/2006/main" xmlns:w14="http://schemas.microsoft.com/office/word/2010/wordml" xmlns:w15="http://schemas.microsoft.com/office/word/2012/wordml" xmlns:w16cex="http://schemas.microsoft.com/office/word/2018/wordml/cex" xmlns:w16cid="http://schemas.microsoft.com/office/word/2016/wordml/cid" xmlns:w16="http://schemas.microsoft.com/office/word/2018/wordml" xmlns:w16du="http://schemas.microsoft.com/office/word/2023/wordml/word16du" xmlns:w16sdtdh="http://schemas.microsoft.com/office/word/2020/wordml/sdtdatahash" xmlns:w16sdtfl="http://schemas.microsoft.com/office/word/2024/wordml/sdtformatlock" xmlns:w16se="http://schemas.microsoft.com/office/word/2015/wordml/symex" xmlns:wpg="http://schemas.microsoft.com/office/word/2010/wordprocessingGroup" xmlns:wpi="http://schemas.microsoft.com/office/word/2010/wordprocessingInk" xmlns:wne="http://schemas.microsoft.com/office/word/2006/wordml" xmlns:wps="http://schemas.microsoft.com/office/word/2010/wordprocessingShape" mc:Ignorable="w14 w15 w16se w16cid w16 w16cex w16sdtdh w16sdtfl w16du wp14">
+  <w:p>
+    <w:pPr>
+      <w:pStyle w:val="Header"/>
+    </w:pPr>
+    <w:sdt>
+      <w:sdtPr>
+        <w:id w:val="1704979692"/>
+        <w:placeholder/>
+        <w:temporary/>
+        <w:showingPlcHdr/>
+        <w15:appearance w15:val="hidden"/>
+      </w:sdtPr>
+      <w:sdtEndPr/>
+      <w:sdtContent>
+        <w:r>
+          <w:t>[Type here]</w:t>
+        </w:r>
+      </w:sdtContent>
+    </w:sdt>
+    <w:r>
+      <w:ptab w:relativeTo="margin" w:alignment="center" w:leader="none"/>
+    </w:r>
+    <w:sdt>
+      <w:sdtPr>
+        <w:id w:val="968859947"/>
+        <w:placeholder/>
+        <w:temporary/>
+        <w:showingPlcHdr/>
+        <w15:appearance w15:val="hidden"/>
+      </w:sdtPr>
+      <w:sdtEndPr/>
+      <w:sdtContent>
+        <w:r>
+          <w:t>[Type here]</w:t>
+        </w:r>
+      </w:sdtContent>
+    </w:sdt>
+    <w:r>
+      <w:ptab w:relativeTo="margin" w:alignment="right" w:leader="none"/>
+    </w:r>
+    <w:sdt>
+      <w:sdtPr>
+        <w:id w:val="968859952"/>
+        <w:placeholder/>
+        <w:temporary/>
+        <w:showingPlcHdr/>
+        <w15:appearance w15:val="hidden"/>
+      </w:sdtPr>
+      <w:sdtEndPr/>
+      <w:sdtContent>
+        <w:r>
+          <w:t>[Type here]</w:t>
+        </w:r>
+      </w:sdtContent>
+    </w:sdt>
+  </w:p>
+</w:hdr>
+</file>
+
+<file path=word/header3.xml><?xml version="1.0" encoding="utf-8"?>
+<w:hdr xmlns:wpc="http://schemas.microsoft.com/office/word/2010/wordprocessingCanvas" xmlns:cx="http://schemas.microsoft.com/office/drawing/2014/chartex" xmlns:cx1="http://schemas.microsoft.com/office/drawing/2015/9/8/chartex" xmlns:cx2="http://schemas.microsoft.com/office/drawing/2015/10/21/chartex" xmlns:cx3="http://schemas.microsoft.com/office/drawing/2016/5/9/chartex" xmlns:cx4="http://schemas.microsoft.com/office/drawing/2016/5/10/chartex" xmlns:cx5="http://schemas.microsoft.com/office/drawing/2016/5/11/chartex" xmlns:cx6="http://schemas.microsoft.com/office/drawing/2016/5/12/chartex" xmlns:cx7="http://schemas.microsoft.com/office/drawing/2016/5/13/chartex" xmlns:cx8="http://schemas.microsoft.com/office/drawing/2016/5/14/chartex" xmlns:mc="http://schemas.openxmlformats.org/markup-compatibility/2006" xmlns:aink="http://schemas.microsoft.com/office/drawing/2016/ink" xmlns:am3d="http://schemas.microsoft.com/office/drawing/2017/model3d" xmlns:o="urn:schemas-microsoft-com:office:office" xmlns:oel="http://schemas.microsoft.com/office/2019/extlst" xmlns:r="http://schemas.openxmlformats.org/officeDocument/2006/relationships" xmlns:m="http://schemas.openxmlformats.org/officeDocument/2006/math" xmlns:v="urn:schemas-microsoft-com:vml" xmlns:wp14="http://schemas.microsoft.com/office/word/2010/wordprocessingDrawing" xmlns:wp="http://schemas.openxmlformats.org/drawingml/2006/wordprocessingDrawing" xmlns:w10="urn:schemas-microsoft-com:office:word" xmlns:w="http://schemas.openxmlformats.org/wordprocessingml/2006/main" xmlns:w14="http://schemas.microsoft.com/office/word/2010/wordml" xmlns:w15="http://schemas.microsoft.com/office/word/2012/wordml" xmlns:w16cex="http://schemas.microsoft.com/office/word/2018/wordml/cex" xmlns:w16cid="http://schemas.microsoft.com/office/word/2016/wordml/cid" xmlns:w16="http://schemas.microsoft.com/office/word/2018/wordml" xmlns:w16du="http://schemas.microsoft.com/office/word/2023/wordml/word16du" xmlns:w16sdtdh="http://schemas.microsoft.com/office/word/2020/wordml/sdtdatahash" xmlns:w16sdtfl="http://schemas.microsoft.com/office/word/2024/wordml/sdtformatlock" xmlns:w16se="http://schemas.microsoft.com/office/word/2015/wordml/symex" xmlns:wpg="http://schemas.microsoft.com/office/word/2010/wordprocessingGroup" xmlns:wpi="http://schemas.microsoft.com/office/word/2010/wordprocessingInk" xmlns:wne="http://schemas.microsoft.com/office/word/2006/wordml" xmlns:wps="http://schemas.microsoft.com/office/word/2010/wordprocessingShape" mc:Ignorable="w14 w15 w16se w16cid w16 w16cex w16sdtdh w16sdtfl w16du wp14">
+  <w:p>
+    <w:pPr>
+      <w:pStyle w:val="Header"/>
+      <w:tabs>
+        <w:tab w:val="clear" w:pos="9360"/>
+        <w:tab w:val="right" w:pos="10710"/>
+      </w:tabs>
+      <w:rPr>
+        <w:color w:val="880000"/>
+      </w:rPr>
+    </w:pPr>
+    <w:r>
+      <w:rPr>
+        <w:color w:val="880000"/>
+      </w:rPr>
+      <w:t>Title</w:t>
+    </w:r>
+    <w:r>
+      <w:rPr>
+        <w:color w:val="880000"/>
+      </w:rPr>
+      <w:tab/>
+    </w:r>
+    <w:proofErr w:type="spellStart"/>
+    <w:r>
+      <w:rPr>
+        <w:color w:val="880000"/>
+      </w:rPr>
+      <w:t>bbb</w:t>
+    </w:r>
+    <w:proofErr w:type="spellEnd"/>
+    <w:r>
+      <w:rPr>
+        <w:color w:val="880000"/>
+      </w:rPr>
+      <w:tab/>
+      <w:t>Thing</w:t>
+    </w:r>
+  </w:p>
+</w:hdr>
+</file>
+
+<file path=word/numbering.xml><?xml version="1.0" encoding="utf-8"?>
+<w:numbering xmlns:wpc="http://schemas.microsoft.com/office/word/2010/wordprocessingCanvas" xmlns:cx="http://schemas.microsoft.com/office/drawing/2014/chartex" xmlns:cx1="http://schemas.microsoft.com/office/drawing/2015/9/8/chartex" xmlns:cx2="http://schemas.microsoft.com/office/drawing/2015/10/21/chartex" xmlns:cx3="http://schemas.microsoft.com/office/drawing/2016/5/9/chartex" xmlns:cx4="http://schemas.microsoft.com/office/drawing/2016/5/10/chartex" xmlns:cx5="http://schemas.microsoft.com/office/drawing/2016/5/11/chartex" xmlns:cx6="http://schemas.microsoft.com/office/drawing/2016/5/12/chartex" xmlns:cx7="http://schemas.microsoft.com/office/drawing/2016/5/13/chartex" xmlns:cx8="http://schemas.microsoft.com/office/drawing/2016/5/14/chartex" xmlns:mc="http://schemas.openxmlformats.org/markup-compatibility/2006" xmlns:aink="http://schemas.microsoft.com/office/drawing/2016/ink" xmlns:am3d="http://schemas.microsoft.com/office/drawing/2017/model3d" xmlns:o="urn:schemas-microsoft-com:office:office" xmlns:oel="http://schemas.microsoft.com/office/2019/extlst" xmlns:r="http://schemas.openxmlformats.org/officeDocument/2006/relationships" xmlns:m="http://schemas.openxmlformats.org/officeDocument/2006/math" xmlns:v="urn:schemas-microsoft-com:vml" xmlns:wp14="http://schemas.microsoft.com/office/word/2010/wordprocessingDrawing" xmlns:wp="http://schemas.openxmlformats.org/drawingml/2006/wordprocessingDrawing" xmlns:w10="urn:schemas-microsoft-com:office:word" xmlns:w="http://schemas.openxmlformats.org/wordprocessingml/2006/main" xmlns:w14="http://schemas.microsoft.com/office/word/2010/wordml" xmlns:w15="http://schemas.microsoft.com/office/word/2012/wordml" xmlns:w16cex="http://schemas.microsoft.com/office/word/2018/wordml/cex" xmlns:w16cid="http://schemas.microsoft.com/office/word/2016/wordml/cid" xmlns:w16="http://schemas.microsoft.com/office/word/2018/wordml" xmlns:w16du="http://schemas.microsoft.com/office/word/2023/wordml/word16du" xmlns:w16sdtdh="http://schemas.microsoft.com/office/word/2020/wordml/sdtdatahash" xmlns:w16sdtfl="http://schemas.microsoft.com/office/word/2024/wordml/sdtformatlock" xmlns:w16se="http://schemas.microsoft.com/office/word/2015/wordml/symex" xmlns:wpg="http://schemas.microsoft.com/office/word/2010/wordprocessingGroup" xmlns:wpi="http://schemas.microsoft.com/office/word/2010/wordprocessingInk" xmlns:wne="http://schemas.microsoft.com/office/word/2006/wordml" xmlns:wps="http://schemas.microsoft.com/office/word/2010/wordprocessingShape" mc:Ignorable="w14 w15 w16se w16cid w16 w16cex w16sdtdh w16sdtfl w16du wp14">
+  <w:abstractNum w:abstractNumId="0" w15:restartNumberingAfterBreak="0">
+    <w:nsid w:val="15367DCD"/>
+    <w:multiLevelType w:val="multilevel"/>
+    <w:tmpl w:val="6A4E9326"/>
+    <w:lvl w:ilvl="0">
+      <w:start w:val="1"/>
+      <w:numFmt w:val="bullet"/>
+      <w:pStyle w:val="ListParagraph"/>
+      <w:lvlText w:val="•"/>
+      <w:lvlJc w:val="left"/>
+      <w:pPr>
+        <w:ind w:left="480" w:right="0" w:hanging="480"/>
+      </w:pPr>
+    </w:lvl>
+    <w:lvl w:ilvl="1">
+      <w:start w:val="1"/>
+      <w:numFmt w:val="bullet"/>
+      <w:lvlText w:val="–"/>
+      <w:lvlJc w:val="left"/>
+      <w:pPr>
+        <w:ind w:left="1200" w:right="0" w:hanging="480"/>
+      </w:pPr>
+    </w:lvl>
+    <w:lvl w:ilvl="2">
+      <w:start w:val="1"/>
+      <w:numFmt w:val="bullet"/>
+      <w:lvlText w:val="•"/>
+      <w:lvlJc w:val="left"/>
+      <w:pPr>
+        <w:ind w:left="1920" w:right="0" w:hanging="480"/>
+      </w:pPr>
+    </w:lvl>
+    <w:lvl w:ilvl="3">
+      <w:start w:val="1"/>
+      <w:numFmt w:val="bullet"/>
+      <w:lvlText w:val="–"/>
+      <w:lvlJc w:val="left"/>
+      <w:pPr>
+        <w:ind w:left="2640" w:right="0" w:hanging="480"/>
+      </w:pPr>
+    </w:lvl>
+    <w:lvl w:ilvl="4">
+      <w:start w:val="1"/>
+      <w:numFmt w:val="bullet"/>
+      <w:lvlText w:val="•"/>
+      <w:lvlJc w:val="left"/>
+      <w:pPr>
+        <w:ind w:left="3360" w:right="0" w:hanging="480"/>
+      </w:pPr>
+    </w:lvl>
+    <w:lvl w:ilvl="5">
+      <w:start w:val="1"/>
+      <w:numFmt w:val="bullet"/>
+      <w:lvlText w:val="–"/>
+      <w:lvlJc w:val="left"/>
+      <w:pPr>
+        <w:ind w:left="4080" w:right="0" w:hanging="480"/>
+      </w:pPr>
+    </w:lvl>
+    <w:lvl w:ilvl="6">
+      <w:start w:val="1"/>
+      <w:numFmt w:val="bullet"/>
+      <w:lvlText w:val="•"/>
+      <w:lvlJc w:val="left"/>
+      <w:pPr>
+        <w:ind w:left="4800" w:right="0" w:hanging="480"/>
+      </w:pPr>
+    </w:lvl>
+    <w:lvl w:ilvl="7">
+      <w:start w:val="1"/>
+      <w:numFmt w:val="bullet"/>
+      <w:lvlText w:val="–"/>
+      <w:lvlJc w:val="left"/>
+      <w:pPr>
+        <w:ind w:left="5520" w:right="0" w:hanging="480"/>
+      </w:pPr>
+    </w:lvl>
+    <w:lvl w:ilvl="8">
+      <w:start w:val="1"/>
+      <w:numFmt w:val="bullet"/>
+      <w:lvlText w:val="•"/>
+      <w:lvlJc w:val="left"/>
+      <w:pPr>
+        <w:ind w:left="6240" w:right="0" w:hanging="480"/>
+      </w:pPr>
+    </w:lvl>
+  </w:abstractNum>
+  <w:abstractNum w:abstractNumId="1" w15:restartNumberingAfterBreak="0">
+    <w:nsid w:val="1D0D3695"/>
+    <w:multiLevelType w:val="multilevel"/>
+    <w:tmpl w:val="4238AC52"/>
+    <w:lvl w:ilvl="0">
+      <w:start w:val="1"/>
+      <w:numFmt w:val="bullet"/>
+      <w:lvlText w:val="•"/>
+      <w:lvlJc w:val="left"/>
+      <w:pPr>
+        <w:ind w:left="480" w:right="0" w:hanging="480"/>
+      </w:pPr>
+    </w:lvl>
+    <w:lvl w:ilvl="1">
+      <w:start w:val="1"/>
+      <w:numFmt w:val="bullet"/>
+      <w:lvlText w:val="–"/>
+      <w:lvlJc w:val="left"/>
+      <w:pPr>
+        <w:ind w:left="1200" w:right="0" w:hanging="480"/>
+      </w:pPr>
+    </w:lvl>
+    <w:lvl w:ilvl="2">
+      <w:start w:val="1"/>
+      <w:numFmt w:val="bullet"/>
+      <w:lvlText w:val="•"/>
+      <w:lvlJc w:val="left"/>
+      <w:pPr>
+        <w:ind w:left="1920" w:right="0" w:hanging="480"/>
+      </w:pPr>
+    </w:lvl>
+    <w:lvl w:ilvl="3">
+      <w:start w:val="1"/>
+      <w:numFmt w:val="bullet"/>
+      <w:lvlText w:val="–"/>
+      <w:lvlJc w:val="left"/>
+      <w:pPr>
+        <w:ind w:left="2640" w:right="0" w:hanging="480"/>
+      </w:pPr>
+    </w:lvl>
+    <w:lvl w:ilvl="4">
+      <w:start w:val="1"/>
+      <w:numFmt w:val="bullet"/>
+      <w:lvlText w:val="•"/>
+      <w:lvlJc w:val="left"/>
+      <w:pPr>
+        <w:ind w:left="3360" w:right="0" w:hanging="480"/>
+      </w:pPr>
+    </w:lvl>
+    <w:lvl w:ilvl="5">
+      <w:start w:val="1"/>
+      <w:numFmt w:val="bullet"/>
+      <w:lvlText w:val="–"/>
+      <w:lvlJc w:val="left"/>
+      <w:pPr>
+        <w:ind w:left="4080" w:right="0" w:hanging="480"/>
+      </w:pPr>
+    </w:lvl>
+    <w:lvl w:ilvl="6">
+      <w:start w:val="1"/>
+      <w:numFmt w:val="bullet"/>
+      <w:lvlText w:val="•"/>
+      <w:lvlJc w:val="left"/>
+      <w:pPr>
+        <w:ind w:left="4800" w:right="0" w:hanging="480"/>
+      </w:pPr>
+    </w:lvl>
+    <w:lvl w:ilvl="7">
+      <w:start w:val="1"/>
+      <w:numFmt w:val="bullet"/>
+      <w:lvlText w:val="–"/>
+      <w:lvlJc w:val="left"/>
+      <w:pPr>
+        <w:ind w:left="5520" w:right="0" w:hanging="480"/>
+      </w:pPr>
+    </w:lvl>
+    <w:lvl w:ilvl="8">
+      <w:start w:val="1"/>
+      <w:numFmt w:val="bullet"/>
+      <w:lvlText w:val="•"/>
+      <w:lvlJc w:val="left"/>
+      <w:pPr>
+        <w:ind w:left="6240" w:right="0" w:hanging="480"/>
+      </w:pPr>
+    </w:lvl>
+  </w:abstractNum>
+  <w:abstractNum w:abstractNumId="2" w15:restartNumberingAfterBreak="0">
+    <w:nsid w:val="37D22521"/>
+    <w:multiLevelType w:val="multilevel"/>
+    <w:tmpl w:val="1A548260"/>
+    <w:lvl w:ilvl="0">
+      <w:start w:val="1"/>
+      <w:numFmt w:val="bullet"/>
+      <w:lvlText w:val="•"/>
+      <w:lvlJc w:val="left"/>
+      <w:pPr>
+        <w:ind w:left="480" w:right="0" w:hanging="480"/>
+      </w:pPr>
+    </w:lvl>
+    <w:lvl w:ilvl="1">
+      <w:start w:val="1"/>
+      <w:numFmt w:val="bullet"/>
+      <w:lvlText w:val="–"/>
+      <w:lvlJc w:val="left"/>
+      <w:pPr>
+        <w:ind w:left="1200" w:right="0" w:hanging="480"/>
+      </w:pPr>
+    </w:lvl>
+    <w:lvl w:ilvl="2">
+      <w:start w:val="1"/>
+      <w:numFmt w:val="bullet"/>
+      <w:lvlText w:val="•"/>
+      <w:lvlJc w:val="left"/>
+      <w:pPr>
+        <w:ind w:left="1920" w:right="0" w:hanging="480"/>
+      </w:pPr>
+    </w:lvl>
+    <w:lvl w:ilvl="3">
+      <w:start w:val="1"/>
+      <w:numFmt w:val="bullet"/>
+      <w:lvlText w:val="–"/>
+      <w:lvlJc w:val="left"/>
+      <w:pPr>
+        <w:ind w:left="2640" w:right="0" w:hanging="480"/>
+      </w:pPr>
+    </w:lvl>
+    <w:lvl w:ilvl="4">
+      <w:start w:val="1"/>
+      <w:numFmt w:val="bullet"/>
+      <w:lvlText w:val="•"/>
+      <w:lvlJc w:val="left"/>
+      <w:pPr>
+        <w:ind w:left="3360" w:right="0" w:hanging="480"/>
+      </w:pPr>
+    </w:lvl>
+    <w:lvl w:ilvl="5">
+      <w:start w:val="1"/>
+      <w:numFmt w:val="bullet"/>
+      <w:lvlText w:val="–"/>
+      <w:lvlJc w:val="left"/>
+      <w:pPr>
+        <w:ind w:left="4080" w:right="0" w:hanging="480"/>
+      </w:pPr>
+    </w:lvl>
+    <w:lvl w:ilvl="6">
+      <w:start w:val="1"/>
+      <w:numFmt w:val="bullet"/>
+      <w:lvlText w:val="•"/>
+      <w:lvlJc w:val="left"/>
+      <w:pPr>
+        <w:ind w:left="4800" w:right="0" w:hanging="480"/>
+      </w:pPr>
+    </w:lvl>
+    <w:lvl w:ilvl="7">
+      <w:start w:val="1"/>
+      <w:numFmt w:val="bullet"/>
+      <w:lvlText w:val="–"/>
+      <w:lvlJc w:val="left"/>
+      <w:pPr>
+        <w:ind w:left="5520" w:right="0" w:hanging="480"/>
+      </w:pPr>
+    </w:lvl>
+    <w:lvl w:ilvl="8">
+      <w:start w:val="1"/>
+      <w:numFmt w:val="bullet"/>
+      <w:lvlText w:val="•"/>
+      <w:lvlJc w:val="left"/>
+      <w:pPr>
+        <w:ind w:left="6240" w:right="0" w:hanging="480"/>
+      </w:pPr>
+    </w:lvl>
+  </w:abstractNum>
+  <w:abstractNum w:abstractNumId="3" w15:restartNumberingAfterBreak="0">
+    <w:nsid w:val="60392781"/>
+    <w:multiLevelType w:val="multilevel"/>
+    <w:tmpl w:val="E63C39D8"/>
+    <w:lvl w:ilvl="0">
+      <w:start w:val="1"/>
+      <w:numFmt w:val="bullet"/>
+      <w:lvlText w:val="•"/>
+      <w:lvlJc w:val="left"/>
+      <w:pPr>
+        <w:ind w:left="480" w:hanging="480"/>
+      </w:pPr>
+    </w:lvl>
+    <w:lvl w:ilvl="1">
+      <w:start w:val="1"/>
+      <w:numFmt w:val="bullet"/>
+      <w:lvlText w:val="–"/>
+      <w:lvlJc w:val="left"/>
+      <w:pPr>
+        <w:ind w:left="1200" w:hanging="480"/>
+      </w:pPr>
+    </w:lvl>
+    <w:lvl w:ilvl="2">
+      <w:start w:val="1"/>
+      <w:numFmt w:val="bullet"/>
+      <w:lvlText w:val="•"/>
+      <w:lvlJc w:val="left"/>
+      <w:pPr>
+        <w:ind w:left="1920" w:hanging="480"/>
+      </w:pPr>
+    </w:lvl>
+    <w:lvl w:ilvl="3">
+      <w:start w:val="1"/>
+      <w:numFmt w:val="bullet"/>
+      <w:lvlText w:val="–"/>
+      <w:lvlJc w:val="left"/>
+      <w:pPr>
+        <w:ind w:left="2640" w:hanging="480"/>
+      </w:pPr>
+    </w:lvl>
+    <w:lvl w:ilvl="4">
+      <w:start w:val="1"/>
+      <w:numFmt w:val="bullet"/>
+      <w:lvlText w:val="•"/>
+      <w:lvlJc w:val="left"/>
+      <w:pPr>
+        <w:ind w:left="3360" w:hanging="480"/>
+      </w:pPr>
+    </w:lvl>
+    <w:lvl w:ilvl="5">
+      <w:start w:val="1"/>
+      <w:numFmt w:val="bullet"/>
+      <w:lvlText w:val="–"/>
+      <w:lvlJc w:val="left"/>
+      <w:pPr>
+        <w:ind w:left="4080" w:hanging="480"/>
+      </w:pPr>
+    </w:lvl>
+    <w:lvl w:ilvl="6">
+      <w:start w:val="1"/>
+      <w:numFmt w:val="bullet"/>
+      <w:lvlText w:val="•"/>
+      <w:lvlJc w:val="left"/>
+      <w:pPr>
+        <w:ind w:left="4800" w:hanging="480"/>
+      </w:pPr>
+    </w:lvl>
+    <w:lvl w:ilvl="7">
+      <w:start w:val="1"/>
+      <w:numFmt w:val="bullet"/>
+      <w:lvlText w:val="–"/>
+      <w:lvlJc w:val="left"/>
+      <w:pPr>
+        <w:ind w:left="5520" w:hanging="480"/>
+      </w:pPr>
+    </w:lvl>
+    <w:lvl w:ilvl="8">
+      <w:start w:val="1"/>
+      <w:numFmt w:val="bullet"/>
+      <w:lvlText w:val="•"/>
+      <w:lvlJc w:val="left"/>
+      <w:pPr>
+        <w:ind w:left="6240" w:hanging="480"/>
+      </w:pPr>
+    </w:lvl>
+  </w:abstractNum>
+  <w:abstractNum w:abstractNumId="4" w15:restartNumberingAfterBreak="0">
+    <w:nsid w:val="77C475AF"/>
+    <w:multiLevelType w:val="multilevel"/>
+    <w:tmpl w:val="98A2EB5A"/>
+    <w:lvl w:ilvl="0">
+      <w:start w:val="1"/>
+      <w:numFmt w:val="bullet"/>
+      <w:lvlText w:val="•"/>
+      <w:lvlJc w:val="left"/>
+      <w:pPr>
+        <w:ind w:left="480" w:right="0" w:hanging="480"/>
+      </w:pPr>
+    </w:lvl>
+    <w:lvl w:ilvl="1">
+      <w:start w:val="1"/>
+      <w:numFmt w:val="bullet"/>
+      <w:lvlText w:val="–"/>
+      <w:lvlJc w:val="left"/>
+      <w:pPr>
+        <w:ind w:left="1200" w:right="0" w:hanging="480"/>
+      </w:pPr>
+    </w:lvl>
+    <w:lvl w:ilvl="2">
+      <w:start w:val="1"/>
+      <w:numFmt w:val="bullet"/>
+      <w:lvlText w:val="•"/>
+      <w:lvlJc w:val="left"/>
+      <w:pPr>
+        <w:ind w:left="1920" w:right="0" w:hanging="480"/>
+      </w:pPr>
+    </w:lvl>
+    <w:lvl w:ilvl="3">
+      <w:start w:val="1"/>
+      <w:numFmt w:val="bullet"/>
+      <w:lvlText w:val="–"/>
+      <w:lvlJc w:val="left"/>
+      <w:pPr>
+        <w:ind w:left="2640" w:right="0" w:hanging="480"/>
+      </w:pPr>
+    </w:lvl>
+    <w:lvl w:ilvl="4">
+      <w:start w:val="1"/>
+      <w:numFmt w:val="bullet"/>
+      <w:lvlText w:val="•"/>
+      <w:lvlJc w:val="left"/>
+      <w:pPr>
+        <w:ind w:left="3360" w:right="0" w:hanging="480"/>
+      </w:pPr>
+    </w:lvl>
+    <w:lvl w:ilvl="5">
+      <w:start w:val="1"/>
+      <w:numFmt w:val="bullet"/>
+      <w:lvlText w:val="–"/>
+      <w:lvlJc w:val="left"/>
+      <w:pPr>
+        <w:ind w:left="4080" w:right="0" w:hanging="480"/>
+      </w:pPr>
+    </w:lvl>
+    <w:lvl w:ilvl="6">
+      <w:start w:val="1"/>
+      <w:numFmt w:val="bullet"/>
+      <w:lvlText w:val="•"/>
+      <w:lvlJc w:val="left"/>
+      <w:pPr>
+        <w:ind w:left="4800" w:right="0" w:hanging="480"/>
+      </w:pPr>
+    </w:lvl>
+    <w:lvl w:ilvl="7">
+      <w:start w:val="1"/>
+      <w:numFmt w:val="bullet"/>
+      <w:lvlText w:val="–"/>
+      <w:lvlJc w:val="left"/>
+      <w:pPr>
+        <w:ind w:left="5520" w:right="0" w:hanging="480"/>
+      </w:pPr>
+    </w:lvl>
+    <w:lvl w:ilvl="8">
+      <w:start w:val="1"/>
+      <w:numFmt w:val="bullet"/>
+      <w:lvlText w:val="•"/>
+      <w:lvlJc w:val="left"/>
+      <w:pPr>
+        <w:ind w:left="6240" w:right="0" w:hanging="480"/>
+      </w:pPr>
+    </w:lvl>
+  </w:abstractNum>
+  <w:num w:numId="1" w16cid:durableId="1187058277">
+    <w:abstractNumId w:val="3"/>
+  </w:num>
+  <w:num w:numId="2" w16cid:durableId="1141390054">
+    <w:abstractNumId w:val="4"/>
+  </w:num>
+  <w:num w:numId="3" w16cid:durableId="2021617382">
+    <w:abstractNumId w:val="2"/>
+  </w:num>
+  <w:num w:numId="4" w16cid:durableId="1615165454">
+    <w:abstractNumId w:val="2"/>
+  </w:num>
+  <w:num w:numId="5" w16cid:durableId="1654917699">
+    <w:abstractNumId w:val="3"/>
+  </w:num>
+  <w:num w:numId="6" w16cid:durableId="1255243251">
+    <w:abstractNumId w:val="3"/>
+  </w:num>
+  <w:num w:numId="7" w16cid:durableId="464471271">
+    <w:abstractNumId w:val="3"/>
+  </w:num>
+  <w:num w:numId="8" w16cid:durableId="1940288453">
+    <w:abstractNumId w:val="3"/>
+  </w:num>
+  <w:num w:numId="9" w16cid:durableId="57754987">
+    <w:abstractNumId w:val="0"/>
+  </w:num>
+  <w:num w:numId="10" w16cid:durableId="31619911">
+    <w:abstractNumId w:val="0"/>
+  </w:num>
+  <w:num w:numId="11" w16cid:durableId="1442795174">
+    <w:abstractNumId w:val="0"/>
+  </w:num>
+  <w:num w:numId="12" w16cid:durableId="1931694076">
+    <w:abstractNumId w:val="0"/>
+  </w:num>
+  <w:num w:numId="13" w16cid:durableId="956986124">
+    <w:abstractNumId w:val="1"/>
+  </w:num>
+</w:numbering>
 </file>
 
 <file path=word/styles.xml><?xml version="1.0" encoding="utf-8"?>
@@ -25,26 +1169,24 @@
   <w:docDefaults>
     <w:rPrDefault>
       <w:rPr>
-        <w:rFonts w:asciiTheme="minorHAnsi" w:eastAsiaTheme="minorHAnsi" w:hAnsiTheme="minorHAnsi" w:cstheme="minorBidi"/>
-        <w:kern w:val="2"/>
-        <w:sz w:val="24"/>
-        <w:szCs w:val="24"/>
+        <w:rFonts w:ascii="Verdana" w:eastAsiaTheme="minorHAnsi" w:hAnsi="Verdana" w:cstheme="minorBidi"/>
+        <w:sz w:val="28"/>
+        <w:szCs w:val="28"/>
         <w:lang w:val="en-US" w:eastAsia="en-US" w:bidi="ar-SA"/>
-        <w14:ligatures w14:val="standardContextual"/>
       </w:rPr>
     </w:rPrDefault>
     <w:pPrDefault>
       <w:pPr>
-        <w:spacing w:after="160" w:line="278" w:lineRule="auto"/>
+        <w:spacing w:after="100" w:afterAutospacing="1"/>
       </w:pPr>
     </w:pPrDefault>
   </w:docDefaults>
   <w:latentStyles w:defLockedState="0" w:defUIPriority="99" w:defSemiHidden="0" w:defUnhideWhenUsed="0" w:defQFormat="0" w:count="376">
     <w:lsdException w:name="Normal" w:uiPriority="0" w:qFormat="1"/>
-    <w:lsdException w:name="heading 1" w:uiPriority="9" w:qFormat="1"/>
-    <w:lsdException w:name="heading 2" w:semiHidden="1" w:uiPriority="9" w:unhideWhenUsed="1" w:qFormat="1"/>
-    <w:lsdException w:name="heading 3" w:semiHidden="1" w:uiPriority="9" w:unhideWhenUsed="1" w:qFormat="1"/>
-    <w:lsdException w:name="heading 4" w:semiHidden="1" w:uiPriority="9" w:unhideWhenUsed="1" w:qFormat="1"/>
+    <w:lsdException w:name="heading 1" w:uiPriority="1" w:qFormat="1"/>
+    <w:lsdException w:name="heading 2" w:semiHidden="1" w:uiPriority="2" w:unhideWhenUsed="1" w:qFormat="1"/>
+    <w:lsdException w:name="heading 3" w:semiHidden="1" w:uiPriority="3" w:unhideWhenUsed="1" w:qFormat="1"/>
+    <w:lsdException w:name="heading 4" w:semiHidden="1" w:uiPriority="9" w:unhideWhenUsed="1"/>
     <w:lsdException w:name="heading 5" w:semiHidden="1" w:uiPriority="9" w:unhideWhenUsed="1" w:qFormat="1"/>
     <w:lsdException w:name="heading 6" w:semiHidden="1" w:uiPriority="9" w:unhideWhenUsed="1" w:qFormat="1"/>
     <w:lsdException w:name="heading 7" w:semiHidden="1" w:uiPriority="9" w:unhideWhenUsed="1" w:qFormat="1"/>
@@ -102,7 +1244,7 @@
     <w:lsdException w:name="List Number 3" w:semiHidden="1" w:unhideWhenUsed="1"/>
     <w:lsdException w:name="List Number 4" w:semiHidden="1" w:unhideWhenUsed="1"/>
     <w:lsdException w:name="List Number 5" w:semiHidden="1" w:unhideWhenUsed="1"/>
-    <w:lsdException w:name="Title" w:uiPriority="10" w:qFormat="1"/>
+    <w:lsdException w:name="Title" w:uiPriority="8" w:qFormat="1"/>
     <w:lsdException w:name="Closing" w:semiHidden="1" w:unhideWhenUsed="1"/>
     <w:lsdException w:name="Signature" w:semiHidden="1" w:unhideWhenUsed="1"/>
     <w:lsdException w:name="Default Paragraph Font" w:semiHidden="1" w:uiPriority="1" w:unhideWhenUsed="1"/>
@@ -125,7 +1267,7 @@
     <w:lsdException w:name="Body Text Indent 2" w:semiHidden="1" w:unhideWhenUsed="1"/>
     <w:lsdException w:name="Body Text Indent 3" w:semiHidden="1" w:unhideWhenUsed="1"/>
     <w:lsdException w:name="Block Text" w:semiHidden="1" w:unhideWhenUsed="1"/>
-    <w:lsdException w:name="Hyperlink" w:semiHidden="1" w:unhideWhenUsed="1"/>
+    <w:lsdException w:name="Hyperlink" w:semiHidden="1" w:uiPriority="4" w:unhideWhenUsed="1" w:qFormat="1"/>
     <w:lsdException w:name="FollowedHyperlink" w:semiHidden="1" w:unhideWhenUsed="1"/>
     <w:lsdException w:name="Strong" w:uiPriority="22" w:qFormat="1"/>
     <w:lsdException w:name="Emphasis" w:uiPriority="20" w:qFormat="1"/>
@@ -197,7 +1339,7 @@
     <w:lsdException w:name="Table Grid" w:uiPriority="39"/>
     <w:lsdException w:name="Table Theme" w:semiHidden="1" w:unhideWhenUsed="1"/>
     <w:lsdException w:name="Placeholder Text" w:semiHidden="1"/>
-    <w:lsdException w:name="No Spacing" w:uiPriority="1" w:qFormat="1"/>
+    <w:lsdException w:name="No Spacing" w:uiPriority="1"/>
     <w:lsdException w:name="Light Shading" w:uiPriority="60"/>
     <w:lsdException w:name="Light List" w:uiPriority="61"/>
     <w:lsdException w:name="Light Grid" w:uiPriority="62"/>
@@ -219,9 +1361,9 @@
     <w:lsdException w:name="Medium Shading 2 Accent 1" w:uiPriority="64"/>
     <w:lsdException w:name="Medium List 1 Accent 1" w:uiPriority="65"/>
     <w:lsdException w:name="Revision" w:semiHidden="1"/>
-    <w:lsdException w:name="List Paragraph" w:uiPriority="34" w:qFormat="1"/>
+    <w:lsdException w:name="List Paragraph" w:uiPriority="0" w:qFormat="1"/>
     <w:lsdException w:name="Quote" w:uiPriority="29" w:qFormat="1"/>
-    <w:lsdException w:name="Intense Quote" w:uiPriority="30" w:qFormat="1"/>
+    <w:lsdException w:name="Intense Quote" w:uiPriority="30"/>
     <w:lsdException w:name="Medium List 2 Accent 1" w:uiPriority="66"/>
     <w:lsdException w:name="Medium Grid 1 Accent 1" w:uiPriority="67"/>
     <w:lsdException w:name="Medium Grid 2 Accent 1" w:uiPriority="68"/>
@@ -300,11 +1442,11 @@
     <w:lsdException w:name="Colorful Shading Accent 6" w:uiPriority="71"/>
     <w:lsdException w:name="Colorful List Accent 6" w:uiPriority="72"/>
     <w:lsdException w:name="Colorful Grid Accent 6" w:uiPriority="73"/>
-    <w:lsdException w:name="Subtle Emphasis" w:uiPriority="19" w:qFormat="1"/>
-    <w:lsdException w:name="Intense Emphasis" w:uiPriority="21" w:qFormat="1"/>
-    <w:lsdException w:name="Subtle Reference" w:uiPriority="31" w:qFormat="1"/>
-    <w:lsdException w:name="Intense Reference" w:uiPriority="32" w:qFormat="1"/>
-    <w:lsdException w:name="Book Title" w:uiPriority="33" w:qFormat="1"/>
+    <w:lsdException w:name="Subtle Emphasis" w:uiPriority="19"/>
+    <w:lsdException w:name="Intense Emphasis" w:uiPriority="21"/>
+    <w:lsdException w:name="Subtle Reference" w:uiPriority="31"/>
+    <w:lsdException w:name="Intense Reference" w:uiPriority="32"/>
+    <w:lsdException w:name="Book Title" w:uiPriority="33"/>
     <w:lsdException w:name="Bibliography" w:semiHidden="1" w:uiPriority="37" w:unhideWhenUsed="1"/>
     <w:lsdException w:name="TOC Heading" w:semiHidden="1" w:uiPriority="39" w:unhideWhenUsed="1" w:qFormat="1"/>
     <w:lsdException w:name="Plain Table 1" w:uiPriority="41"/>
@@ -420,30 +1562,31 @@
   <w:style w:type="paragraph" w:default="1" w:styleId="Normal">
     <w:name w:val="Normal"/>
     <w:qFormat/>
-    <w:rsid w:val="006C7370"/>
-    <w:rPr>
-      <w:rFonts w:ascii="Arial" w:hAnsi="Arial" w:cs="Arial"/>
-      <w:sz w:val="28"/>
-      <w:szCs w:val="28"/>
+    <w:rsid w:val="007D519F"/>
+    <w:pPr>
+      <w:spacing w:after="120" w:afterAutospacing="0" w:line="276" w:lineRule="auto"/>
+    </w:pPr>
+    <w:rPr>
+      <w:rFonts w:cs="Segoe UI"/>
+      <w:color w:val="000000"/>
     </w:rPr>
   </w:style>
   <w:style w:type="paragraph" w:styleId="Heading1">
     <w:name w:val="heading 1"/>
+    <w:aliases w:val="Hdr 1"/>
     <w:basedOn w:val="Normal"/>
     <w:next w:val="Normal"/>
     <w:link w:val="Heading1Char"/>
-    <w:uiPriority w:val="9"/>
+    <w:uiPriority w:val="1"/>
     <w:qFormat/>
-    <w:rsid w:val="00AC406C"/>
+    <w:rsid w:val="00F97EFA"/>
     <w:pPr>
-      <w:keepNext/>
-      <w:keepLines/>
-      <w:spacing w:before="360" w:after="80"/>
+      <w:spacing w:after="0"/>
       <w:outlineLvl w:val="0"/>
     </w:pPr>
     <w:rPr>
-      <w:rFonts w:asciiTheme="majorHAnsi" w:eastAsiaTheme="majorEastAsia" w:hAnsiTheme="majorHAnsi" w:cstheme="majorBidi"/>
-      <w:color w:val="0F4761" w:themeColor="accent1" w:themeShade="BF"/>
+      <w:rFonts w:ascii="ADLaM Display" w:eastAsia="Arial Rounded MT Bold" w:hAnsi="ADLaM Display" w:cs="ADLaM Display"/>
+      <w:color w:val="880000"/>
       <w:sz w:val="40"/>
       <w:szCs w:val="40"/>
     </w:rPr>
@@ -453,22 +1596,20 @@
     <w:basedOn w:val="Normal"/>
     <w:next w:val="Normal"/>
     <w:link w:val="Heading2Char"/>
-    <w:uiPriority w:val="9"/>
-    <w:semiHidden/>
-    <w:unhideWhenUsed/>
+    <w:uiPriority w:val="2"/>
     <w:qFormat/>
-    <w:rsid w:val="00AC406C"/>
+    <w:rsid w:val="00F97EFA"/>
     <w:pPr>
-      <w:keepNext/>
-      <w:keepLines/>
-      <w:spacing w:before="160" w:after="80"/>
+      <w:widowControl w:val="0"/>
+      <w:spacing w:before="120" w:after="0"/>
       <w:outlineLvl w:val="1"/>
     </w:pPr>
     <w:rPr>
-      <w:rFonts w:asciiTheme="majorHAnsi" w:eastAsiaTheme="majorEastAsia" w:hAnsiTheme="majorHAnsi" w:cstheme="majorBidi"/>
-      <w:color w:val="0F4761" w:themeColor="accent1" w:themeShade="BF"/>
-      <w:sz w:val="32"/>
-      <w:szCs w:val="32"/>
+      <w:rFonts w:ascii="ADLaM Display" w:eastAsia="Fredoka One" w:hAnsi="ADLaM Display" w:cs="ADLaM Display"/>
+      <w:color w:val="880000"/>
+      <w:sz w:val="36"/>
+      <w:szCs w:val="36"/>
+      <w:lang w:val="en"/>
     </w:rPr>
   </w:style>
   <w:style w:type="paragraph" w:styleId="Heading3">
@@ -476,20 +1617,21 @@
     <w:basedOn w:val="Normal"/>
     <w:next w:val="Normal"/>
     <w:link w:val="Heading3Char"/>
-    <w:uiPriority w:val="9"/>
-    <w:semiHidden/>
-    <w:unhideWhenUsed/>
+    <w:uiPriority w:val="3"/>
     <w:qFormat/>
-    <w:rsid w:val="00AC406C"/>
+    <w:rsid w:val="00F97EFA"/>
     <w:pPr>
-      <w:keepNext/>
-      <w:keepLines/>
-      <w:spacing w:before="160" w:after="80"/>
+      <w:widowControl w:val="0"/>
+      <w:spacing w:before="120" w:after="0"/>
       <w:outlineLvl w:val="2"/>
     </w:pPr>
     <w:rPr>
-      <w:rFonts w:asciiTheme="minorHAnsi" w:eastAsiaTheme="majorEastAsia" w:hAnsiTheme="minorHAnsi" w:cstheme="majorBidi"/>
-      <w:color w:val="0F4761" w:themeColor="accent1" w:themeShade="BF"/>
+      <w:rFonts w:ascii="ADLaM Display" w:eastAsia="Verdana" w:hAnsi="ADLaM Display" w:cs="Verdana"/>
+      <w:bCs/>
+      <w:color w:val="880000"/>
+      <w:sz w:val="32"/>
+      <w:szCs w:val="32"/>
+      <w:lang w:val="en"/>
     </w:rPr>
   </w:style>
   <w:style w:type="paragraph" w:styleId="Heading4">
@@ -500,8 +1642,7 @@
     <w:uiPriority w:val="9"/>
     <w:semiHidden/>
     <w:unhideWhenUsed/>
-    <w:qFormat/>
-    <w:rsid w:val="00AC406C"/>
+    <w:rsid w:val="00F97EFA"/>
     <w:pPr>
       <w:keepNext/>
       <w:keepLines/>
@@ -524,7 +1665,7 @@
     <w:semiHidden/>
     <w:unhideWhenUsed/>
     <w:qFormat/>
-    <w:rsid w:val="00AC406C"/>
+    <w:rsid w:val="00505F55"/>
     <w:pPr>
       <w:keepNext/>
       <w:keepLines/>
@@ -545,7 +1686,7 @@
     <w:semiHidden/>
     <w:unhideWhenUsed/>
     <w:qFormat/>
-    <w:rsid w:val="00AC406C"/>
+    <w:rsid w:val="00505F55"/>
     <w:pPr>
       <w:keepNext/>
       <w:keepLines/>
@@ -568,7 +1709,7 @@
     <w:semiHidden/>
     <w:unhideWhenUsed/>
     <w:qFormat/>
-    <w:rsid w:val="00AC406C"/>
+    <w:rsid w:val="00505F55"/>
     <w:pPr>
       <w:keepNext/>
       <w:keepLines/>
@@ -589,7 +1730,7 @@
     <w:semiHidden/>
     <w:unhideWhenUsed/>
     <w:qFormat/>
-    <w:rsid w:val="00AC406C"/>
+    <w:rsid w:val="00505F55"/>
     <w:pPr>
       <w:keepNext/>
       <w:keepLines/>
@@ -612,7 +1753,7 @@
     <w:semiHidden/>
     <w:unhideWhenUsed/>
     <w:qFormat/>
-    <w:rsid w:val="00AC406C"/>
+    <w:rsid w:val="00505F55"/>
     <w:pPr>
       <w:keepNext/>
       <w:keepLines/>
@@ -651,15 +1792,46 @@
     <w:semiHidden/>
     <w:unhideWhenUsed/>
   </w:style>
+  <w:style w:type="paragraph" w:styleId="Title">
+    <w:name w:val="Title"/>
+    <w:basedOn w:val="Normal"/>
+    <w:next w:val="Normal"/>
+    <w:link w:val="TitleChar"/>
+    <w:uiPriority w:val="8"/>
+    <w:qFormat/>
+    <w:rsid w:val="00F97EFA"/>
+    <w:rPr>
+      <w:rFonts w:ascii="ADLaM Display" w:eastAsiaTheme="majorEastAsia" w:hAnsi="ADLaM Display" w:cstheme="majorBidi"/>
+      <w:bCs/>
+      <w:color w:val="880000"/>
+      <w:sz w:val="48"/>
+      <w:szCs w:val="40"/>
+    </w:rPr>
+  </w:style>
+  <w:style w:type="character" w:customStyle="1" w:styleId="TitleChar">
+    <w:name w:val="Title Char"/>
+    <w:basedOn w:val="DefaultParagraphFont"/>
+    <w:link w:val="Title"/>
+    <w:uiPriority w:val="8"/>
+    <w:rsid w:val="00F97EFA"/>
+    <w:rPr>
+      <w:rFonts w:ascii="ADLaM Display" w:eastAsiaTheme="majorEastAsia" w:hAnsi="ADLaM Display" w:cstheme="majorBidi"/>
+      <w:bCs/>
+      <w:color w:val="880000"/>
+      <w:sz w:val="48"/>
+      <w:szCs w:val="40"/>
+    </w:rPr>
+  </w:style>
   <w:style w:type="character" w:customStyle="1" w:styleId="Heading1Char">
     <w:name w:val="Heading 1 Char"/>
+    <w:aliases w:val="Hdr 1 Char"/>
     <w:basedOn w:val="DefaultParagraphFont"/>
     <w:link w:val="Heading1"/>
-    <w:uiPriority w:val="9"/>
-    <w:rsid w:val="00AC406C"/>
-    <w:rPr>
-      <w:rFonts w:asciiTheme="majorHAnsi" w:eastAsiaTheme="majorEastAsia" w:hAnsiTheme="majorHAnsi" w:cstheme="majorBidi"/>
-      <w:color w:val="0F4761" w:themeColor="accent1" w:themeShade="BF"/>
+    <w:uiPriority w:val="1"/>
+    <w:rsid w:val="00F97EFA"/>
+    <w:rPr>
+      <w:rFonts w:ascii="ADLaM Display" w:eastAsia="Arial Rounded MT Bold" w:hAnsi="ADLaM Display" w:cs="ADLaM Display"/>
+      <w:color w:val="880000"/>
       <w:sz w:val="40"/>
       <w:szCs w:val="40"/>
     </w:rPr>
@@ -668,28 +1840,129 @@
     <w:name w:val="Heading 2 Char"/>
     <w:basedOn w:val="DefaultParagraphFont"/>
     <w:link w:val="Heading2"/>
-    <w:uiPriority w:val="9"/>
-    <w:semiHidden/>
-    <w:rsid w:val="00AC406C"/>
-    <w:rPr>
-      <w:rFonts w:asciiTheme="majorHAnsi" w:eastAsiaTheme="majorEastAsia" w:hAnsiTheme="majorHAnsi" w:cstheme="majorBidi"/>
-      <w:color w:val="0F4761" w:themeColor="accent1" w:themeShade="BF"/>
-      <w:sz w:val="32"/>
-      <w:szCs w:val="32"/>
+    <w:uiPriority w:val="2"/>
+    <w:rsid w:val="00F97EFA"/>
+    <w:rPr>
+      <w:rFonts w:ascii="ADLaM Display" w:eastAsia="Fredoka One" w:hAnsi="ADLaM Display" w:cs="ADLaM Display"/>
+      <w:color w:val="880000"/>
+      <w:sz w:val="36"/>
+      <w:szCs w:val="36"/>
+      <w:lang w:val="en"/>
     </w:rPr>
   </w:style>
   <w:style w:type="character" w:customStyle="1" w:styleId="Heading3Char">
     <w:name w:val="Heading 3 Char"/>
     <w:basedOn w:val="DefaultParagraphFont"/>
     <w:link w:val="Heading3"/>
-    <w:uiPriority w:val="9"/>
+    <w:uiPriority w:val="3"/>
+    <w:rsid w:val="00F97EFA"/>
+    <w:rPr>
+      <w:rFonts w:ascii="ADLaM Display" w:eastAsia="Verdana" w:hAnsi="ADLaM Display" w:cs="Verdana"/>
+      <w:bCs/>
+      <w:color w:val="880000"/>
+      <w:sz w:val="32"/>
+      <w:szCs w:val="32"/>
+      <w:lang w:val="en"/>
+    </w:rPr>
+  </w:style>
+  <w:style w:type="paragraph" w:styleId="Subtitle">
+    <w:name w:val="Subtitle"/>
+    <w:basedOn w:val="Normal"/>
+    <w:next w:val="Normal"/>
+    <w:link w:val="SubtitleChar"/>
+    <w:uiPriority w:val="11"/>
+    <w:rsid w:val="00F97EFA"/>
+    <w:pPr>
+      <w:widowControl w:val="0"/>
+      <w:spacing w:before="120"/>
+    </w:pPr>
+    <w:rPr>
+      <w:rFonts w:eastAsia="Georgia" w:cs="Georgia"/>
+      <w:i/>
+      <w:color w:val="000000" w:themeColor="text1"/>
+      <w:sz w:val="32"/>
+      <w:szCs w:val="32"/>
+      <w:lang w:val="en"/>
+    </w:rPr>
+  </w:style>
+  <w:style w:type="character" w:customStyle="1" w:styleId="SubtitleChar">
+    <w:name w:val="Subtitle Char"/>
+    <w:basedOn w:val="DefaultParagraphFont"/>
+    <w:link w:val="Subtitle"/>
+    <w:uiPriority w:val="11"/>
+    <w:rsid w:val="00F97EFA"/>
+    <w:rPr>
+      <w:rFonts w:eastAsia="Georgia" w:cs="Georgia"/>
+      <w:i/>
+      <w:color w:val="000000" w:themeColor="text1"/>
+      <w:sz w:val="32"/>
+      <w:szCs w:val="32"/>
+      <w:lang w:val="en"/>
+    </w:rPr>
+  </w:style>
+  <w:style w:type="paragraph" w:styleId="ListParagraph">
+    <w:name w:val="List Paragraph"/>
+    <w:next w:val="Normal"/>
+    <w:qFormat/>
+    <w:rsid w:val="00F97EFA"/>
+    <w:pPr>
+      <w:numPr>
+        <w:numId w:val="12"/>
+      </w:numPr>
+      <w:spacing w:after="0" w:afterAutospacing="0" w:line="278" w:lineRule="auto"/>
+    </w:pPr>
+  </w:style>
+  <w:style w:type="paragraph" w:styleId="BodyText">
+    <w:name w:val="Body Text"/>
+    <w:basedOn w:val="Normal"/>
+    <w:link w:val="BodyTextChar"/>
+    <w:uiPriority w:val="99"/>
     <w:semiHidden/>
-    <w:rsid w:val="00AC406C"/>
-    <w:rPr>
-      <w:rFonts w:eastAsiaTheme="majorEastAsia" w:cstheme="majorBidi"/>
-      <w:color w:val="0F4761" w:themeColor="accent1" w:themeShade="BF"/>
+    <w:unhideWhenUsed/>
+    <w:rsid w:val="00310F30"/>
+  </w:style>
+  <w:style w:type="character" w:customStyle="1" w:styleId="BodyTextChar">
+    <w:name w:val="Body Text Char"/>
+    <w:basedOn w:val="DefaultParagraphFont"/>
+    <w:link w:val="BodyText"/>
+    <w:uiPriority w:val="99"/>
+    <w:semiHidden/>
+    <w:rsid w:val="00310F30"/>
+  </w:style>
+  <w:style w:type="character" w:styleId="Hyperlink">
+    <w:name w:val="Hyperlink"/>
+    <w:uiPriority w:val="4"/>
+    <w:qFormat/>
+    <w:rsid w:val="00F97EFA"/>
+    <w:rPr>
+      <w:rFonts w:ascii="Verdana" w:hAnsi="Verdana"/>
+      <w:b/>
+      <w:color w:val="880000"/>
       <w:sz w:val="28"/>
-      <w:szCs w:val="28"/>
+      <w:u w:val="single"/>
+    </w:rPr>
+  </w:style>
+  <w:style w:type="paragraph" w:customStyle="1" w:styleId="Byline">
+    <w:name w:val="Byline"/>
+    <w:basedOn w:val="Normal"/>
+    <w:link w:val="BylineChar"/>
+    <w:uiPriority w:val="6"/>
+    <w:qFormat/>
+    <w:rsid w:val="00F97EFA"/>
+    <w:rPr>
+      <w:i/>
+    </w:rPr>
+  </w:style>
+  <w:style w:type="character" w:customStyle="1" w:styleId="BylineChar">
+    <w:name w:val="Byline Char"/>
+    <w:basedOn w:val="DefaultParagraphFont"/>
+    <w:link w:val="Byline"/>
+    <w:uiPriority w:val="6"/>
+    <w:rsid w:val="00F97EFA"/>
+    <w:rPr>
+      <w:rFonts w:cs="Segoe UI"/>
+      <w:i/>
+      <w:color w:val="000000"/>
     </w:rPr>
   </w:style>
   <w:style w:type="character" w:customStyle="1" w:styleId="Heading4Char">
@@ -698,14 +1971,12 @@
     <w:link w:val="Heading4"/>
     <w:uiPriority w:val="9"/>
     <w:semiHidden/>
-    <w:rsid w:val="00AC406C"/>
-    <w:rPr>
-      <w:rFonts w:eastAsiaTheme="majorEastAsia" w:cstheme="majorBidi"/>
+    <w:rsid w:val="00F97EFA"/>
+    <w:rPr>
+      <w:rFonts w:asciiTheme="minorHAnsi" w:eastAsiaTheme="majorEastAsia" w:hAnsiTheme="minorHAnsi" w:cstheme="majorBidi"/>
       <w:i/>
       <w:iCs/>
       <w:color w:val="0F4761" w:themeColor="accent1" w:themeShade="BF"/>
-      <w:sz w:val="28"/>
-      <w:szCs w:val="28"/>
     </w:rPr>
   </w:style>
   <w:style w:type="character" w:customStyle="1" w:styleId="Heading5Char">
@@ -714,12 +1985,10 @@
     <w:link w:val="Heading5"/>
     <w:uiPriority w:val="9"/>
     <w:semiHidden/>
-    <w:rsid w:val="00AC406C"/>
-    <w:rPr>
-      <w:rFonts w:eastAsiaTheme="majorEastAsia" w:cstheme="majorBidi"/>
+    <w:rsid w:val="00505F55"/>
+    <w:rPr>
+      <w:rFonts w:asciiTheme="minorHAnsi" w:eastAsiaTheme="majorEastAsia" w:hAnsiTheme="minorHAnsi" w:cstheme="majorBidi"/>
       <w:color w:val="0F4761" w:themeColor="accent1" w:themeShade="BF"/>
-      <w:sz w:val="28"/>
-      <w:szCs w:val="28"/>
     </w:rPr>
   </w:style>
   <w:style w:type="character" w:customStyle="1" w:styleId="Heading6Char">
@@ -728,14 +1997,12 @@
     <w:link w:val="Heading6"/>
     <w:uiPriority w:val="9"/>
     <w:semiHidden/>
-    <w:rsid w:val="00AC406C"/>
-    <w:rPr>
-      <w:rFonts w:eastAsiaTheme="majorEastAsia" w:cstheme="majorBidi"/>
+    <w:rsid w:val="00505F55"/>
+    <w:rPr>
+      <w:rFonts w:asciiTheme="minorHAnsi" w:eastAsiaTheme="majorEastAsia" w:hAnsiTheme="minorHAnsi" w:cstheme="majorBidi"/>
       <w:i/>
       <w:iCs/>
       <w:color w:val="595959" w:themeColor="text1" w:themeTint="A6"/>
-      <w:sz w:val="28"/>
-      <w:szCs w:val="28"/>
     </w:rPr>
   </w:style>
   <w:style w:type="character" w:customStyle="1" w:styleId="Heading7Char">
@@ -744,12 +2011,10 @@
     <w:link w:val="Heading7"/>
     <w:uiPriority w:val="9"/>
     <w:semiHidden/>
-    <w:rsid w:val="00AC406C"/>
-    <w:rPr>
-      <w:rFonts w:eastAsiaTheme="majorEastAsia" w:cstheme="majorBidi"/>
+    <w:rsid w:val="00505F55"/>
+    <w:rPr>
+      <w:rFonts w:asciiTheme="minorHAnsi" w:eastAsiaTheme="majorEastAsia" w:hAnsiTheme="minorHAnsi" w:cstheme="majorBidi"/>
       <w:color w:val="595959" w:themeColor="text1" w:themeTint="A6"/>
-      <w:sz w:val="28"/>
-      <w:szCs w:val="28"/>
     </w:rPr>
   </w:style>
   <w:style w:type="character" w:customStyle="1" w:styleId="Heading8Char">
@@ -758,14 +2023,12 @@
     <w:link w:val="Heading8"/>
     <w:uiPriority w:val="9"/>
     <w:semiHidden/>
-    <w:rsid w:val="00AC406C"/>
-    <w:rPr>
-      <w:rFonts w:eastAsiaTheme="majorEastAsia" w:cstheme="majorBidi"/>
+    <w:rsid w:val="00505F55"/>
+    <w:rPr>
+      <w:rFonts w:asciiTheme="minorHAnsi" w:eastAsiaTheme="majorEastAsia" w:hAnsiTheme="minorHAnsi" w:cstheme="majorBidi"/>
       <w:i/>
       <w:iCs/>
       <w:color w:val="272727" w:themeColor="text1" w:themeTint="D8"/>
-      <w:sz w:val="28"/>
-      <w:szCs w:val="28"/>
     </w:rPr>
   </w:style>
   <w:style w:type="character" w:customStyle="1" w:styleId="Heading9Char">
@@ -774,79 +2037,10 @@
     <w:link w:val="Heading9"/>
     <w:uiPriority w:val="9"/>
     <w:semiHidden/>
-    <w:rsid w:val="00AC406C"/>
-    <w:rPr>
-      <w:rFonts w:eastAsiaTheme="majorEastAsia" w:cstheme="majorBidi"/>
+    <w:rsid w:val="00505F55"/>
+    <w:rPr>
+      <w:rFonts w:asciiTheme="minorHAnsi" w:eastAsiaTheme="majorEastAsia" w:hAnsiTheme="minorHAnsi" w:cstheme="majorBidi"/>
       <w:color w:val="272727" w:themeColor="text1" w:themeTint="D8"/>
-      <w:sz w:val="28"/>
-      <w:szCs w:val="28"/>
-    </w:rPr>
-  </w:style>
-  <w:style w:type="paragraph" w:styleId="Title">
-    <w:name w:val="Title"/>
-    <w:basedOn w:val="Normal"/>
-    <w:next w:val="Normal"/>
-    <w:link w:val="TitleChar"/>
-    <w:uiPriority w:val="10"/>
-    <w:qFormat/>
-    <w:rsid w:val="00AC406C"/>
-    <w:pPr>
-      <w:spacing w:after="80" w:line="240" w:lineRule="auto"/>
-      <w:contextualSpacing/>
-    </w:pPr>
-    <w:rPr>
-      <w:rFonts w:asciiTheme="majorHAnsi" w:eastAsiaTheme="majorEastAsia" w:hAnsiTheme="majorHAnsi" w:cstheme="majorBidi"/>
-      <w:spacing w:val="-10"/>
-      <w:kern w:val="28"/>
-      <w:sz w:val="56"/>
-      <w:szCs w:val="56"/>
-    </w:rPr>
-  </w:style>
-  <w:style w:type="character" w:customStyle="1" w:styleId="TitleChar">
-    <w:name w:val="Title Char"/>
-    <w:basedOn w:val="DefaultParagraphFont"/>
-    <w:link w:val="Title"/>
-    <w:uiPriority w:val="10"/>
-    <w:rsid w:val="00AC406C"/>
-    <w:rPr>
-      <w:rFonts w:asciiTheme="majorHAnsi" w:eastAsiaTheme="majorEastAsia" w:hAnsiTheme="majorHAnsi" w:cstheme="majorBidi"/>
-      <w:spacing w:val="-10"/>
-      <w:kern w:val="28"/>
-      <w:sz w:val="56"/>
-      <w:szCs w:val="56"/>
-    </w:rPr>
-  </w:style>
-  <w:style w:type="paragraph" w:styleId="Subtitle">
-    <w:name w:val="Subtitle"/>
-    <w:basedOn w:val="Normal"/>
-    <w:next w:val="Normal"/>
-    <w:link w:val="SubtitleChar"/>
-    <w:uiPriority w:val="11"/>
-    <w:qFormat/>
-    <w:rsid w:val="00AC406C"/>
-    <w:pPr>
-      <w:numPr>
-        <w:ilvl w:val="1"/>
-      </w:numPr>
-    </w:pPr>
-    <w:rPr>
-      <w:rFonts w:asciiTheme="minorHAnsi" w:eastAsiaTheme="majorEastAsia" w:hAnsiTheme="minorHAnsi" w:cstheme="majorBidi"/>
-      <w:color w:val="595959" w:themeColor="text1" w:themeTint="A6"/>
-      <w:spacing w:val="15"/>
-    </w:rPr>
-  </w:style>
-  <w:style w:type="character" w:customStyle="1" w:styleId="SubtitleChar">
-    <w:name w:val="Subtitle Char"/>
-    <w:basedOn w:val="DefaultParagraphFont"/>
-    <w:link w:val="Subtitle"/>
-    <w:uiPriority w:val="11"/>
-    <w:rsid w:val="00AC406C"/>
-    <w:rPr>
-      <w:rFonts w:eastAsiaTheme="majorEastAsia" w:cstheme="majorBidi"/>
-      <w:color w:val="595959" w:themeColor="text1" w:themeTint="A6"/>
-      <w:spacing w:val="15"/>
-      <w:sz w:val="28"/>
-      <w:szCs w:val="28"/>
     </w:rPr>
   </w:style>
   <w:style w:type="paragraph" w:styleId="Quote">
@@ -856,9 +2050,9 @@
     <w:link w:val="QuoteChar"/>
     <w:uiPriority w:val="29"/>
     <w:qFormat/>
-    <w:rsid w:val="00AC406C"/>
+    <w:rsid w:val="00F97EFA"/>
     <w:pPr>
-      <w:spacing w:before="160"/>
+      <w:spacing w:before="160" w:after="160"/>
       <w:jc w:val="center"/>
     </w:pPr>
     <w:rPr>
@@ -872,33 +2066,19 @@
     <w:basedOn w:val="DefaultParagraphFont"/>
     <w:link w:val="Quote"/>
     <w:uiPriority w:val="29"/>
-    <w:rsid w:val="00AC406C"/>
-    <w:rPr>
-      <w:rFonts w:ascii="Arial" w:hAnsi="Arial" w:cs="Arial"/>
+    <w:rsid w:val="00F97EFA"/>
+    <w:rPr>
+      <w:rFonts w:cs="Segoe UI"/>
       <w:i/>
       <w:iCs/>
       <w:color w:val="404040" w:themeColor="text1" w:themeTint="BF"/>
-      <w:sz w:val="28"/>
-      <w:szCs w:val="28"/>
-    </w:rPr>
-  </w:style>
-  <w:style w:type="paragraph" w:styleId="ListParagraph">
-    <w:name w:val="List Paragraph"/>
-    <w:basedOn w:val="Normal"/>
-    <w:uiPriority w:val="34"/>
-    <w:qFormat/>
-    <w:rsid w:val="00AC406C"/>
-    <w:pPr>
-      <w:ind w:left="720"/>
-      <w:contextualSpacing/>
-    </w:pPr>
+    </w:rPr>
   </w:style>
   <w:style w:type="character" w:styleId="IntenseEmphasis">
     <w:name w:val="Intense Emphasis"/>
     <w:basedOn w:val="DefaultParagraphFont"/>
     <w:uiPriority w:val="21"/>
-    <w:qFormat/>
-    <w:rsid w:val="00AC406C"/>
+    <w:rsid w:val="00F97EFA"/>
     <w:rPr>
       <w:i/>
       <w:iCs/>
@@ -911,8 +2091,7 @@
     <w:next w:val="Normal"/>
     <w:link w:val="IntenseQuoteChar"/>
     <w:uiPriority w:val="30"/>
-    <w:qFormat/>
-    <w:rsid w:val="00AC406C"/>
+    <w:rsid w:val="00F97EFA"/>
     <w:pPr>
       <w:pBdr>
         <w:top w:val="single" w:sz="4" w:space="10" w:color="0F4761" w:themeColor="accent1" w:themeShade="BF"/>
@@ -933,28 +2112,97 @@
     <w:basedOn w:val="DefaultParagraphFont"/>
     <w:link w:val="IntenseQuote"/>
     <w:uiPriority w:val="30"/>
-    <w:rsid w:val="00AC406C"/>
-    <w:rPr>
-      <w:rFonts w:ascii="Arial" w:hAnsi="Arial" w:cs="Arial"/>
+    <w:rsid w:val="00F97EFA"/>
+    <w:rPr>
+      <w:rFonts w:cs="Segoe UI"/>
       <w:i/>
       <w:iCs/>
       <w:color w:val="0F4761" w:themeColor="accent1" w:themeShade="BF"/>
-      <w:sz w:val="28"/>
-      <w:szCs w:val="28"/>
     </w:rPr>
   </w:style>
   <w:style w:type="character" w:styleId="IntenseReference">
     <w:name w:val="Intense Reference"/>
     <w:basedOn w:val="DefaultParagraphFont"/>
     <w:uiPriority w:val="32"/>
-    <w:qFormat/>
-    <w:rsid w:val="00AC406C"/>
+    <w:rsid w:val="00F97EFA"/>
     <w:rPr>
       <w:b/>
       <w:bCs/>
       <w:smallCaps/>
       <w:color w:val="0F4761" w:themeColor="accent1" w:themeShade="BF"/>
       <w:spacing w:val="5"/>
+    </w:rPr>
+  </w:style>
+  <w:style w:type="paragraph" w:styleId="Header">
+    <w:name w:val="header"/>
+    <w:basedOn w:val="Normal"/>
+    <w:link w:val="HeaderChar"/>
+    <w:uiPriority w:val="99"/>
+    <w:unhideWhenUsed/>
+    <w:rsid w:val="00FC1193"/>
+    <w:pPr>
+      <w:tabs>
+        <w:tab w:val="center" w:pos="4680"/>
+        <w:tab w:val="right" w:pos="9360"/>
+      </w:tabs>
+      <w:spacing w:after="0"/>
+    </w:pPr>
+  </w:style>
+  <w:style w:type="character" w:customStyle="1" w:styleId="HeaderChar">
+    <w:name w:val="Header Char"/>
+    <w:basedOn w:val="DefaultParagraphFont"/>
+    <w:link w:val="Header"/>
+    <w:uiPriority w:val="99"/>
+    <w:rsid w:val="00FC1193"/>
+    <w:rPr>
+      <w:rFonts w:cs="Segoe UI"/>
+      <w:color w:val="000000"/>
+    </w:rPr>
+  </w:style>
+  <w:style w:type="paragraph" w:styleId="Footer">
+    <w:name w:val="footer"/>
+    <w:basedOn w:val="Normal"/>
+    <w:link w:val="FooterChar"/>
+    <w:uiPriority w:val="99"/>
+    <w:unhideWhenUsed/>
+    <w:rsid w:val="00FC1193"/>
+    <w:pPr>
+      <w:tabs>
+        <w:tab w:val="center" w:pos="4680"/>
+        <w:tab w:val="right" w:pos="9360"/>
+      </w:tabs>
+      <w:spacing w:after="0"/>
+    </w:pPr>
+  </w:style>
+  <w:style w:type="character" w:customStyle="1" w:styleId="FooterChar">
+    <w:name w:val="Footer Char"/>
+    <w:basedOn w:val="DefaultParagraphFont"/>
+    <w:link w:val="Footer"/>
+    <w:uiPriority w:val="99"/>
+    <w:rsid w:val="00FC1193"/>
+    <w:rPr>
+      <w:rFonts w:cs="Segoe UI"/>
+      <w:color w:val="000000"/>
+    </w:rPr>
+  </w:style>
+  <w:style w:type="paragraph" w:customStyle="1" w:styleId="specials">
+    <w:name w:val="specials"/>
+    <w:basedOn w:val="Normal"/>
+    <w:link w:val="specialsChar"/>
+    <w:qFormat/>
+    <w:rsid w:val="00781B37"/>
+    <w:pPr>
+      <w:jc w:val="right"/>
+    </w:pPr>
+  </w:style>
+  <w:style w:type="character" w:customStyle="1" w:styleId="specialsChar">
+    <w:name w:val="specials Char"/>
+    <w:basedOn w:val="DefaultParagraphFont"/>
+    <w:link w:val="specials"/>
+    <w:rsid w:val="00781B37"/>
+    <w:rPr>
+      <w:rFonts w:cs="Segoe UI"/>
+      <w:color w:val="000000"/>
     </w:rPr>
   </w:style>
 </w:styles>
@@ -1253,4 +2501,16 @@
     </a:ext>
   </a:extLst>
 </a:theme>
+</file>
+
+<file path=customXml/item1.xml><?xml version="1.0" encoding="utf-8"?>
+<b:Sources xmlns:b="http://schemas.openxmlformats.org/officeDocument/2006/bibliography" xmlns="http://schemas.openxmlformats.org/officeDocument/2006/bibliography" SelectedStyle="\APASixthEditionOfficeOnline.xsl" StyleName="APA" Version="6"/>
+</file>
+
+<file path=customXml/itemProps1.xml><?xml version="1.0" encoding="utf-8"?>
+<ds:datastoreItem xmlns:ds="http://schemas.openxmlformats.org/officeDocument/2006/customXml" ds:itemID="{491998CB-BFFC-4E17-B556-C7A6018A5310}">
+  <ds:schemaRefs>
+    <ds:schemaRef ds:uri="http://schemas.openxmlformats.org/officeDocument/2006/bibliography"/>
+  </ds:schemaRefs>
+</ds:datastoreItem>
 </file>
</xml_diff>